<commit_message>
post your ad, product list with pagination & more
post your ad
product list with pagination
division district area crud
product list sort
and many more changed
</commit_message>
<xml_diff>
--- a/assets/others/Project Overview.docx
+++ b/assets/others/Project Overview.docx
@@ -1363,8 +1363,1029 @@
           <w:rFonts w:cstheme="minorHAnsi"/>
         </w:rPr>
       </w:pPr>
+    </w:p>
+    <w:p>
+      <w:pPr>
+        <w:spacing w:line="360" w:lineRule="auto"/>
+        <w:jc w:val="both"/>
+        <w:rPr>
+          <w:rFonts w:cstheme="minorHAnsi"/>
+        </w:rPr>
+      </w:pPr>
+    </w:p>
+    <w:p>
+      <w:pPr>
+        <w:pStyle w:val="ListParagraph"/>
+        <w:numPr>
+          <w:ilvl w:val="0"/>
+          <w:numId w:val="5"/>
+        </w:numPr>
+        <w:spacing w:line="360" w:lineRule="auto"/>
+        <w:jc w:val="both"/>
+        <w:rPr>
+          <w:rFonts w:cstheme="minorHAnsi"/>
+        </w:rPr>
+      </w:pPr>
+      <w:r>
+        <w:rPr>
+          <w:rFonts w:cstheme="minorHAnsi"/>
+        </w:rPr>
+        <w:t>Total post have to dynamic group by</w:t>
+      </w:r>
+      <w:r>
+        <w:rPr>
+          <w:rFonts w:cstheme="minorHAnsi"/>
+        </w:rPr>
+        <w:t xml:space="preserve"> </w:t>
+      </w:r>
+    </w:p>
+    <w:p>
+      <w:pPr>
+        <w:pStyle w:val="ListParagraph"/>
+        <w:numPr>
+          <w:ilvl w:val="0"/>
+          <w:numId w:val="5"/>
+        </w:numPr>
+        <w:spacing w:line="360" w:lineRule="auto"/>
+        <w:jc w:val="both"/>
+        <w:rPr>
+          <w:rFonts w:cstheme="minorHAnsi"/>
+        </w:rPr>
+      </w:pPr>
+      <w:r>
+        <w:rPr>
+          <w:rFonts w:cstheme="minorHAnsi"/>
+        </w:rPr>
+        <w:t>User can post books using post your ad button</w:t>
+      </w:r>
+      <w:r>
+        <w:rPr>
+          <w:rFonts w:cstheme="minorHAnsi"/>
+        </w:rPr>
+        <w:t xml:space="preserve"> = DONE</w:t>
+      </w:r>
+    </w:p>
+    <w:p>
+      <w:pPr>
+        <w:pStyle w:val="ListParagraph"/>
+        <w:numPr>
+          <w:ilvl w:val="0"/>
+          <w:numId w:val="5"/>
+        </w:numPr>
+        <w:spacing w:line="360" w:lineRule="auto"/>
+        <w:jc w:val="both"/>
+        <w:rPr>
+          <w:rFonts w:cstheme="minorHAnsi"/>
+        </w:rPr>
+      </w:pPr>
+      <w:r>
+        <w:rPr>
+          <w:rFonts w:cstheme="minorHAnsi"/>
+        </w:rPr>
+        <w:t>Recent post dynamic</w:t>
+      </w:r>
+      <w:r>
+        <w:rPr>
+          <w:rFonts w:cstheme="minorHAnsi"/>
+        </w:rPr>
+        <w:t xml:space="preserve"> = DONE</w:t>
+      </w:r>
+    </w:p>
+    <w:p>
+      <w:pPr>
+        <w:pStyle w:val="ListParagraph"/>
+        <w:numPr>
+          <w:ilvl w:val="0"/>
+          <w:numId w:val="5"/>
+        </w:numPr>
+        <w:spacing w:line="360" w:lineRule="auto"/>
+        <w:jc w:val="both"/>
+        <w:rPr>
+          <w:rFonts w:cstheme="minorHAnsi"/>
+        </w:rPr>
+      </w:pPr>
+      <w:r>
+        <w:rPr>
+          <w:rFonts w:cstheme="minorHAnsi"/>
+        </w:rPr>
+        <w:t>After clicking category, subcategory and recent books are show in subcategory page</w:t>
+      </w:r>
+    </w:p>
+    <w:p>
+      <w:pPr>
+        <w:pStyle w:val="ListParagraph"/>
+        <w:numPr>
+          <w:ilvl w:val="0"/>
+          <w:numId w:val="5"/>
+        </w:numPr>
+        <w:spacing w:line="360" w:lineRule="auto"/>
+        <w:jc w:val="both"/>
+        <w:rPr>
+          <w:rFonts w:cstheme="minorHAnsi"/>
+        </w:rPr>
+      </w:pPr>
+      <w:r>
+        <w:rPr>
+          <w:rFonts w:cstheme="minorHAnsi"/>
+        </w:rPr>
+        <w:t xml:space="preserve">Author, category, publications and locations have to dynamic </w:t>
+      </w:r>
+      <w:r>
+        <w:rPr>
+          <w:rFonts w:cstheme="minorHAnsi"/>
+        </w:rPr>
+        <w:t>= DONE</w:t>
+      </w:r>
+    </w:p>
+    <w:p>
+      <w:pPr>
+        <w:pStyle w:val="ListParagraph"/>
+        <w:numPr>
+          <w:ilvl w:val="0"/>
+          <w:numId w:val="5"/>
+        </w:numPr>
+        <w:spacing w:line="360" w:lineRule="auto"/>
+        <w:jc w:val="both"/>
+        <w:rPr>
+          <w:rFonts w:cstheme="minorHAnsi"/>
+        </w:rPr>
+      </w:pPr>
+      <w:r>
+        <w:rPr>
+          <w:rFonts w:cstheme="minorHAnsi"/>
+        </w:rPr>
+        <w:t>When user will post a book, books will be shown on all books page</w:t>
+      </w:r>
+    </w:p>
+    <w:p>
+      <w:pPr>
+        <w:pStyle w:val="ListParagraph"/>
+        <w:numPr>
+          <w:ilvl w:val="0"/>
+          <w:numId w:val="5"/>
+        </w:numPr>
+        <w:spacing w:line="360" w:lineRule="auto"/>
+        <w:jc w:val="both"/>
+        <w:rPr>
+          <w:rFonts w:cstheme="minorHAnsi"/>
+        </w:rPr>
+      </w:pPr>
+      <w:r>
+        <w:rPr>
+          <w:rFonts w:cstheme="minorHAnsi"/>
+        </w:rPr>
+        <w:t>After clicking subcategory some books will show by this subcategory in new page</w:t>
+      </w:r>
+    </w:p>
+    <w:p>
+      <w:pPr>
+        <w:spacing w:line="360" w:lineRule="auto"/>
+        <w:jc w:val="both"/>
+        <w:rPr>
+          <w:rFonts w:cstheme="minorHAnsi"/>
+        </w:rPr>
+      </w:pPr>
+    </w:p>
+    <w:p>
+      <w:pPr>
+        <w:spacing w:line="360" w:lineRule="auto"/>
+        <w:jc w:val="both"/>
+        <w:rPr>
+          <w:rFonts w:cstheme="minorHAnsi"/>
+        </w:rPr>
+      </w:pPr>
+      <w:r>
+        <w:rPr>
+          <w:rFonts w:cstheme="minorHAnsi"/>
+        </w:rPr>
+        <w:t>problem:</w:t>
+      </w:r>
+    </w:p>
+    <w:p>
+      <w:pPr>
+        <w:pStyle w:val="ListParagraph"/>
+        <w:numPr>
+          <w:ilvl w:val="0"/>
+          <w:numId w:val="6"/>
+        </w:numPr>
+        <w:spacing w:line="360" w:lineRule="auto"/>
+        <w:jc w:val="both"/>
+        <w:rPr>
+          <w:rFonts w:cstheme="minorHAnsi"/>
+        </w:rPr>
+      </w:pPr>
+      <w:r>
+        <w:rPr>
+          <w:rFonts w:cstheme="minorHAnsi"/>
+        </w:rPr>
+        <w:t>favorites</w:t>
+      </w:r>
+      <w:r>
+        <w:rPr>
+          <w:rFonts w:cstheme="minorHAnsi"/>
+        </w:rPr>
+        <w:t xml:space="preserve"> view query</w:t>
+      </w:r>
+    </w:p>
+    <w:p>
+      <w:pPr>
+        <w:pStyle w:val="ListParagraph"/>
+        <w:numPr>
+          <w:ilvl w:val="0"/>
+          <w:numId w:val="6"/>
+        </w:numPr>
+        <w:spacing w:line="360" w:lineRule="auto"/>
+        <w:jc w:val="both"/>
+        <w:rPr>
+          <w:rFonts w:cstheme="minorHAnsi"/>
+        </w:rPr>
+      </w:pPr>
+      <w:r>
+        <w:rPr>
+          <w:rFonts w:cstheme="minorHAnsi"/>
+        </w:rPr>
+        <w:t>post your ad page, category, subcategory</w:t>
+      </w:r>
+      <w:r>
+        <w:rPr>
+          <w:rFonts w:cstheme="minorHAnsi"/>
+        </w:rPr>
+        <w:t>,</w:t>
+      </w:r>
+      <w:r>
+        <w:rPr>
+          <w:rFonts w:cstheme="minorHAnsi"/>
+        </w:rPr>
+        <w:t xml:space="preserve"> condition</w:t>
+      </w:r>
+      <w:r>
+        <w:rPr>
+          <w:rFonts w:cstheme="minorHAnsi"/>
+        </w:rPr>
+        <w:t xml:space="preserve"> and checkout</w:t>
+      </w:r>
       <w:bookmarkStart w:id="0" w:name="_GoBack"/>
       <w:bookmarkEnd w:id="0"/>
+      <w:r>
+        <w:rPr>
+          <w:rFonts w:cstheme="minorHAnsi"/>
+        </w:rPr>
+        <w:t xml:space="preserve"> value problem</w:t>
+      </w:r>
+    </w:p>
+    <w:p>
+      <w:pPr>
+        <w:spacing w:line="360" w:lineRule="auto"/>
+        <w:jc w:val="both"/>
+        <w:rPr>
+          <w:rFonts w:cstheme="minorHAnsi"/>
+        </w:rPr>
+      </w:pPr>
+    </w:p>
+    <w:p>
+      <w:pPr>
+        <w:spacing w:line="360" w:lineRule="auto"/>
+        <w:jc w:val="both"/>
+        <w:rPr>
+          <w:rFonts w:cstheme="minorHAnsi"/>
+        </w:rPr>
+      </w:pPr>
+    </w:p>
+    <w:tbl>
+      <w:tblPr>
+        <w:tblStyle w:val="TableGrid"/>
+        <w:tblW w:w="0" w:type="auto"/>
+        <w:tblLook w:val="04A0" w:firstRow="1" w:lastRow="0" w:firstColumn="1" w:lastColumn="0" w:noHBand="0" w:noVBand="1"/>
+      </w:tblPr>
+      <w:tblGrid>
+        <w:gridCol w:w="704"/>
+        <w:gridCol w:w="3544"/>
+        <w:gridCol w:w="5102"/>
+      </w:tblGrid>
+      <w:tr>
+        <w:tc>
+          <w:tcPr>
+            <w:tcW w:w="704" w:type="dxa"/>
+          </w:tcPr>
+          <w:p>
+            <w:pPr>
+              <w:spacing w:line="360" w:lineRule="auto"/>
+              <w:jc w:val="center"/>
+              <w:rPr>
+                <w:rFonts w:cstheme="minorHAnsi"/>
+                <w:b/>
+              </w:rPr>
+            </w:pPr>
+            <w:r>
+              <w:rPr>
+                <w:rFonts w:cstheme="minorHAnsi"/>
+                <w:b/>
+              </w:rPr>
+              <w:t>SL</w:t>
+            </w:r>
+          </w:p>
+        </w:tc>
+        <w:tc>
+          <w:tcPr>
+            <w:tcW w:w="3544" w:type="dxa"/>
+          </w:tcPr>
+          <w:p>
+            <w:pPr>
+              <w:spacing w:line="360" w:lineRule="auto"/>
+              <w:jc w:val="center"/>
+              <w:rPr>
+                <w:rFonts w:cstheme="minorHAnsi"/>
+                <w:b/>
+              </w:rPr>
+            </w:pPr>
+            <w:r>
+              <w:rPr>
+                <w:rFonts w:cstheme="minorHAnsi"/>
+                <w:b/>
+              </w:rPr>
+              <w:t>Name</w:t>
+            </w:r>
+          </w:p>
+        </w:tc>
+        <w:tc>
+          <w:tcPr>
+            <w:tcW w:w="5102" w:type="dxa"/>
+          </w:tcPr>
+          <w:p>
+            <w:pPr>
+              <w:spacing w:line="360" w:lineRule="auto"/>
+              <w:jc w:val="center"/>
+              <w:rPr>
+                <w:rFonts w:cstheme="minorHAnsi"/>
+                <w:b/>
+              </w:rPr>
+            </w:pPr>
+            <w:r>
+              <w:rPr>
+                <w:rFonts w:cstheme="minorHAnsi"/>
+                <w:b/>
+              </w:rPr>
+              <w:t>Details</w:t>
+            </w:r>
+          </w:p>
+        </w:tc>
+      </w:tr>
+      <w:tr>
+        <w:tc>
+          <w:tcPr>
+            <w:tcW w:w="704" w:type="dxa"/>
+          </w:tcPr>
+          <w:p>
+            <w:pPr>
+              <w:spacing w:line="360" w:lineRule="auto"/>
+              <w:jc w:val="center"/>
+              <w:rPr>
+                <w:rFonts w:cstheme="minorHAnsi"/>
+              </w:rPr>
+            </w:pPr>
+            <w:r>
+              <w:rPr>
+                <w:rFonts w:cstheme="minorHAnsi"/>
+              </w:rPr>
+              <w:t>01</w:t>
+            </w:r>
+          </w:p>
+        </w:tc>
+        <w:tc>
+          <w:tcPr>
+            <w:tcW w:w="3544" w:type="dxa"/>
+          </w:tcPr>
+          <w:p>
+            <w:pPr>
+              <w:spacing w:line="360" w:lineRule="auto"/>
+              <w:jc w:val="both"/>
+              <w:rPr>
+                <w:rFonts w:cstheme="minorHAnsi"/>
+              </w:rPr>
+            </w:pPr>
+            <w:proofErr w:type="spellStart"/>
+            <w:r>
+              <w:rPr>
+                <w:rFonts w:cstheme="minorHAnsi"/>
+              </w:rPr>
+              <w:t>Shariful</w:t>
+            </w:r>
+            <w:proofErr w:type="spellEnd"/>
+            <w:r>
+              <w:rPr>
+                <w:rFonts w:cstheme="minorHAnsi"/>
+              </w:rPr>
+              <w:t xml:space="preserve"> Islam</w:t>
+            </w:r>
+          </w:p>
+        </w:tc>
+        <w:tc>
+          <w:tcPr>
+            <w:tcW w:w="5102" w:type="dxa"/>
+          </w:tcPr>
+          <w:p>
+            <w:pPr>
+              <w:spacing w:line="360" w:lineRule="auto"/>
+              <w:jc w:val="both"/>
+              <w:rPr>
+                <w:rFonts w:cstheme="minorHAnsi"/>
+              </w:rPr>
+            </w:pPr>
+            <w:r>
+              <w:rPr>
+                <w:rFonts w:cstheme="minorHAnsi"/>
+              </w:rPr>
+              <w:t>Login &amp; Registration</w:t>
+            </w:r>
+            <w:r>
+              <w:rPr>
+                <w:rFonts w:cstheme="minorHAnsi"/>
+              </w:rPr>
+              <w:t>, My profile in user dashboard</w:t>
+            </w:r>
+          </w:p>
+        </w:tc>
+      </w:tr>
+      <w:tr>
+        <w:tc>
+          <w:tcPr>
+            <w:tcW w:w="704" w:type="dxa"/>
+          </w:tcPr>
+          <w:p>
+            <w:pPr>
+              <w:spacing w:line="360" w:lineRule="auto"/>
+              <w:jc w:val="center"/>
+              <w:rPr>
+                <w:rFonts w:cstheme="minorHAnsi"/>
+              </w:rPr>
+            </w:pPr>
+            <w:r>
+              <w:rPr>
+                <w:rFonts w:cstheme="minorHAnsi"/>
+              </w:rPr>
+              <w:t>02</w:t>
+            </w:r>
+          </w:p>
+        </w:tc>
+        <w:tc>
+          <w:tcPr>
+            <w:tcW w:w="3544" w:type="dxa"/>
+          </w:tcPr>
+          <w:p>
+            <w:pPr>
+              <w:spacing w:line="360" w:lineRule="auto"/>
+              <w:jc w:val="both"/>
+              <w:rPr>
+                <w:rFonts w:cstheme="minorHAnsi"/>
+              </w:rPr>
+            </w:pPr>
+            <w:proofErr w:type="spellStart"/>
+            <w:r>
+              <w:rPr>
+                <w:rFonts w:cstheme="minorHAnsi"/>
+              </w:rPr>
+              <w:t>Mohsin</w:t>
+            </w:r>
+            <w:proofErr w:type="spellEnd"/>
+            <w:r>
+              <w:rPr>
+                <w:rFonts w:cstheme="minorHAnsi"/>
+              </w:rPr>
+              <w:t xml:space="preserve"> Ahmed</w:t>
+            </w:r>
+          </w:p>
+        </w:tc>
+        <w:tc>
+          <w:tcPr>
+            <w:tcW w:w="5102" w:type="dxa"/>
+          </w:tcPr>
+          <w:p>
+            <w:pPr>
+              <w:spacing w:line="360" w:lineRule="auto"/>
+              <w:jc w:val="both"/>
+              <w:rPr>
+                <w:rFonts w:cstheme="minorHAnsi"/>
+              </w:rPr>
+            </w:pPr>
+            <w:r>
+              <w:rPr>
+                <w:rFonts w:cstheme="minorHAnsi"/>
+              </w:rPr>
+              <w:t>Post your ad</w:t>
+            </w:r>
+            <w:r>
+              <w:rPr>
+                <w:rFonts w:cstheme="minorHAnsi"/>
+              </w:rPr>
+              <w:t>, Settings in user dashboard</w:t>
+            </w:r>
+          </w:p>
+        </w:tc>
+      </w:tr>
+      <w:tr>
+        <w:tc>
+          <w:tcPr>
+            <w:tcW w:w="704" w:type="dxa"/>
+          </w:tcPr>
+          <w:p>
+            <w:pPr>
+              <w:spacing w:line="360" w:lineRule="auto"/>
+              <w:jc w:val="center"/>
+              <w:rPr>
+                <w:rFonts w:cstheme="minorHAnsi"/>
+              </w:rPr>
+            </w:pPr>
+            <w:r>
+              <w:rPr>
+                <w:rFonts w:cstheme="minorHAnsi"/>
+              </w:rPr>
+              <w:t>03</w:t>
+            </w:r>
+          </w:p>
+        </w:tc>
+        <w:tc>
+          <w:tcPr>
+            <w:tcW w:w="3544" w:type="dxa"/>
+          </w:tcPr>
+          <w:p>
+            <w:pPr>
+              <w:spacing w:line="360" w:lineRule="auto"/>
+              <w:jc w:val="both"/>
+              <w:rPr>
+                <w:rFonts w:cstheme="minorHAnsi"/>
+              </w:rPr>
+            </w:pPr>
+            <w:proofErr w:type="spellStart"/>
+            <w:r>
+              <w:rPr>
+                <w:rFonts w:cstheme="minorHAnsi"/>
+              </w:rPr>
+              <w:t>Tamimul</w:t>
+            </w:r>
+            <w:proofErr w:type="spellEnd"/>
+            <w:r>
+              <w:rPr>
+                <w:rFonts w:cstheme="minorHAnsi"/>
+              </w:rPr>
+              <w:t xml:space="preserve"> Islam</w:t>
+            </w:r>
+          </w:p>
+        </w:tc>
+        <w:tc>
+          <w:tcPr>
+            <w:tcW w:w="5102" w:type="dxa"/>
+          </w:tcPr>
+          <w:p>
+            <w:pPr>
+              <w:spacing w:line="360" w:lineRule="auto"/>
+              <w:jc w:val="both"/>
+              <w:rPr>
+                <w:rFonts w:cstheme="minorHAnsi"/>
+              </w:rPr>
+            </w:pPr>
+            <w:r>
+              <w:rPr>
+                <w:rFonts w:cstheme="minorHAnsi"/>
+              </w:rPr>
+              <w:t>Category and Subcategory</w:t>
+            </w:r>
+            <w:r>
+              <w:rPr>
+                <w:rFonts w:cstheme="minorHAnsi"/>
+              </w:rPr>
+              <w:t>, Libraries and Favorites in user dashboard</w:t>
+            </w:r>
+          </w:p>
+        </w:tc>
+      </w:tr>
+      <w:tr>
+        <w:tc>
+          <w:tcPr>
+            <w:tcW w:w="704" w:type="dxa"/>
+          </w:tcPr>
+          <w:p>
+            <w:pPr>
+              <w:spacing w:line="360" w:lineRule="auto"/>
+              <w:jc w:val="center"/>
+              <w:rPr>
+                <w:rFonts w:cstheme="minorHAnsi"/>
+              </w:rPr>
+            </w:pPr>
+            <w:r>
+              <w:rPr>
+                <w:rFonts w:cstheme="minorHAnsi"/>
+              </w:rPr>
+              <w:t>04</w:t>
+            </w:r>
+          </w:p>
+        </w:tc>
+        <w:tc>
+          <w:tcPr>
+            <w:tcW w:w="3544" w:type="dxa"/>
+          </w:tcPr>
+          <w:p>
+            <w:pPr>
+              <w:spacing w:line="360" w:lineRule="auto"/>
+              <w:jc w:val="both"/>
+              <w:rPr>
+                <w:rFonts w:cstheme="minorHAnsi"/>
+              </w:rPr>
+            </w:pPr>
+            <w:proofErr w:type="spellStart"/>
+            <w:r>
+              <w:rPr>
+                <w:rFonts w:cstheme="minorHAnsi"/>
+              </w:rPr>
+              <w:t>Tasnim</w:t>
+            </w:r>
+            <w:proofErr w:type="spellEnd"/>
+            <w:r>
+              <w:rPr>
+                <w:rFonts w:cstheme="minorHAnsi"/>
+              </w:rPr>
+              <w:t xml:space="preserve"> Al Rahman</w:t>
+            </w:r>
+          </w:p>
+        </w:tc>
+        <w:tc>
+          <w:tcPr>
+            <w:tcW w:w="5102" w:type="dxa"/>
+          </w:tcPr>
+          <w:p>
+            <w:pPr>
+              <w:spacing w:line="360" w:lineRule="auto"/>
+              <w:jc w:val="both"/>
+              <w:rPr>
+                <w:rFonts w:cstheme="minorHAnsi"/>
+              </w:rPr>
+            </w:pPr>
+            <w:r>
+              <w:rPr>
+                <w:rFonts w:cstheme="minorHAnsi"/>
+              </w:rPr>
+              <w:t>All Books Page &amp; View Products Page</w:t>
+            </w:r>
+          </w:p>
+        </w:tc>
+      </w:tr>
+      <w:tr>
+        <w:tc>
+          <w:tcPr>
+            <w:tcW w:w="704" w:type="dxa"/>
+          </w:tcPr>
+          <w:p>
+            <w:pPr>
+              <w:spacing w:line="360" w:lineRule="auto"/>
+              <w:jc w:val="center"/>
+              <w:rPr>
+                <w:rFonts w:cstheme="minorHAnsi"/>
+              </w:rPr>
+            </w:pPr>
+            <w:r>
+              <w:rPr>
+                <w:rFonts w:cstheme="minorHAnsi"/>
+              </w:rPr>
+              <w:t>05</w:t>
+            </w:r>
+          </w:p>
+        </w:tc>
+        <w:tc>
+          <w:tcPr>
+            <w:tcW w:w="3544" w:type="dxa"/>
+          </w:tcPr>
+          <w:p>
+            <w:pPr>
+              <w:spacing w:line="360" w:lineRule="auto"/>
+              <w:jc w:val="both"/>
+              <w:rPr>
+                <w:rFonts w:cstheme="minorHAnsi"/>
+              </w:rPr>
+            </w:pPr>
+            <w:r>
+              <w:rPr>
+                <w:rFonts w:cstheme="minorHAnsi"/>
+              </w:rPr>
+              <w:t>Syed Zayed Hossain</w:t>
+            </w:r>
+          </w:p>
+        </w:tc>
+        <w:tc>
+          <w:tcPr>
+            <w:tcW w:w="5102" w:type="dxa"/>
+          </w:tcPr>
+          <w:p>
+            <w:pPr>
+              <w:spacing w:line="360" w:lineRule="auto"/>
+              <w:jc w:val="both"/>
+              <w:rPr>
+                <w:rFonts w:cstheme="minorHAnsi"/>
+              </w:rPr>
+            </w:pPr>
+            <w:r>
+              <w:rPr>
+                <w:rFonts w:cstheme="minorHAnsi"/>
+              </w:rPr>
+              <w:t>User Dashboard &amp; Admin Dashboard</w:t>
+            </w:r>
+          </w:p>
+        </w:tc>
+      </w:tr>
+    </w:tbl>
+    <w:p>
+      <w:pPr>
+        <w:spacing w:line="360" w:lineRule="auto"/>
+        <w:jc w:val="both"/>
+        <w:rPr>
+          <w:rFonts w:cstheme="minorHAnsi"/>
+        </w:rPr>
+      </w:pPr>
+    </w:p>
+    <w:p>
+      <w:pPr>
+        <w:spacing w:line="360" w:lineRule="auto"/>
+        <w:jc w:val="both"/>
+        <w:rPr>
+          <w:rFonts w:cstheme="minorHAnsi"/>
+        </w:rPr>
+      </w:pPr>
+    </w:p>
+    <w:p>
+      <w:pPr>
+        <w:spacing w:line="360" w:lineRule="auto"/>
+        <w:jc w:val="both"/>
+        <w:rPr>
+          <w:rFonts w:cstheme="minorHAnsi"/>
+        </w:rPr>
+      </w:pPr>
+      <w:r>
+        <w:rPr>
+          <w:rFonts w:cstheme="minorHAnsi"/>
+        </w:rPr>
+        <w:t>user</w:t>
+      </w:r>
+      <w:r>
+        <w:rPr>
+          <w:rFonts w:cstheme="minorHAnsi"/>
+        </w:rPr>
+        <w:t>s</w:t>
+      </w:r>
+      <w:r>
+        <w:rPr>
+          <w:rFonts w:cstheme="minorHAnsi"/>
+        </w:rPr>
+        <w:t xml:space="preserve"> profile table:</w:t>
+      </w:r>
+    </w:p>
+    <w:p>
+      <w:pPr>
+        <w:spacing w:line="360" w:lineRule="auto"/>
+        <w:jc w:val="both"/>
+        <w:rPr>
+          <w:rFonts w:cstheme="minorHAnsi"/>
+        </w:rPr>
+      </w:pPr>
+      <w:r>
+        <w:rPr>
+          <w:rFonts w:cstheme="minorHAnsi"/>
+        </w:rPr>
+        <w:t>id</w:t>
+      </w:r>
+    </w:p>
+    <w:p>
+      <w:pPr>
+        <w:spacing w:line="360" w:lineRule="auto"/>
+        <w:jc w:val="both"/>
+        <w:rPr>
+          <w:rFonts w:cstheme="minorHAnsi"/>
+        </w:rPr>
+      </w:pPr>
+      <w:proofErr w:type="spellStart"/>
+      <w:r>
+        <w:rPr>
+          <w:rFonts w:cstheme="minorHAnsi"/>
+        </w:rPr>
+        <w:t>user_id</w:t>
+      </w:r>
+      <w:proofErr w:type="spellEnd"/>
+    </w:p>
+    <w:p>
+      <w:pPr>
+        <w:spacing w:line="360" w:lineRule="auto"/>
+        <w:jc w:val="both"/>
+        <w:rPr>
+          <w:rFonts w:cstheme="minorHAnsi"/>
+        </w:rPr>
+      </w:pPr>
+      <w:proofErr w:type="spellStart"/>
+      <w:r>
+        <w:rPr>
+          <w:rFonts w:cstheme="minorHAnsi"/>
+        </w:rPr>
+        <w:t>division_id</w:t>
+      </w:r>
+      <w:proofErr w:type="spellEnd"/>
+    </w:p>
+    <w:p>
+      <w:pPr>
+        <w:spacing w:line="360" w:lineRule="auto"/>
+        <w:jc w:val="both"/>
+        <w:rPr>
+          <w:rFonts w:cstheme="minorHAnsi"/>
+        </w:rPr>
+      </w:pPr>
+      <w:proofErr w:type="spellStart"/>
+      <w:r>
+        <w:rPr>
+          <w:rFonts w:cstheme="minorHAnsi"/>
+        </w:rPr>
+        <w:t>district_id</w:t>
+      </w:r>
+      <w:proofErr w:type="spellEnd"/>
+    </w:p>
+    <w:p>
+      <w:pPr>
+        <w:spacing w:line="360" w:lineRule="auto"/>
+        <w:jc w:val="both"/>
+        <w:rPr>
+          <w:rFonts w:cstheme="minorHAnsi"/>
+        </w:rPr>
+      </w:pPr>
+      <w:proofErr w:type="spellStart"/>
+      <w:r>
+        <w:rPr>
+          <w:rFonts w:cstheme="minorHAnsi"/>
+        </w:rPr>
+        <w:t>area_id</w:t>
+      </w:r>
+      <w:proofErr w:type="spellEnd"/>
+    </w:p>
+    <w:p>
+      <w:pPr>
+        <w:spacing w:line="360" w:lineRule="auto"/>
+        <w:jc w:val="both"/>
+        <w:rPr>
+          <w:rFonts w:cstheme="minorHAnsi"/>
+        </w:rPr>
+      </w:pPr>
+      <w:r>
+        <w:rPr>
+          <w:rFonts w:cstheme="minorHAnsi"/>
+        </w:rPr>
+        <w:t>email</w:t>
+      </w:r>
+    </w:p>
+    <w:p>
+      <w:pPr>
+        <w:spacing w:line="360" w:lineRule="auto"/>
+        <w:jc w:val="both"/>
+        <w:rPr>
+          <w:rFonts w:cstheme="minorHAnsi"/>
+        </w:rPr>
+      </w:pPr>
+      <w:r>
+        <w:rPr>
+          <w:rFonts w:cstheme="minorHAnsi"/>
+        </w:rPr>
+        <w:t>website</w:t>
+      </w:r>
+    </w:p>
+    <w:p>
+      <w:pPr>
+        <w:spacing w:line="360" w:lineRule="auto"/>
+        <w:jc w:val="both"/>
+        <w:rPr>
+          <w:rFonts w:cstheme="minorHAnsi"/>
+        </w:rPr>
+      </w:pPr>
+      <w:proofErr w:type="spellStart"/>
+      <w:r>
+        <w:rPr>
+          <w:rFonts w:cstheme="minorHAnsi"/>
+        </w:rPr>
+        <w:t>facebook</w:t>
+      </w:r>
+      <w:proofErr w:type="spellEnd"/>
+    </w:p>
+    <w:p>
+      <w:pPr>
+        <w:spacing w:line="360" w:lineRule="auto"/>
+        <w:jc w:val="both"/>
+        <w:rPr>
+          <w:rFonts w:cstheme="minorHAnsi"/>
+        </w:rPr>
+      </w:pPr>
+      <w:r>
+        <w:rPr>
+          <w:rFonts w:cstheme="minorHAnsi"/>
+        </w:rPr>
+        <w:t>twitter</w:t>
+      </w:r>
+    </w:p>
+    <w:p>
+      <w:pPr>
+        <w:spacing w:line="360" w:lineRule="auto"/>
+        <w:jc w:val="both"/>
+        <w:rPr>
+          <w:rFonts w:cstheme="minorHAnsi"/>
+        </w:rPr>
+      </w:pPr>
+      <w:proofErr w:type="spellStart"/>
+      <w:r>
+        <w:rPr>
+          <w:rFonts w:cstheme="minorHAnsi"/>
+        </w:rPr>
+        <w:t>linkedin</w:t>
+      </w:r>
+      <w:proofErr w:type="spellEnd"/>
+    </w:p>
+    <w:p>
+      <w:pPr>
+        <w:spacing w:line="360" w:lineRule="auto"/>
+        <w:jc w:val="both"/>
+        <w:rPr>
+          <w:rFonts w:cstheme="minorHAnsi"/>
+        </w:rPr>
+      </w:pPr>
+      <w:r>
+        <w:rPr>
+          <w:rFonts w:cstheme="minorHAnsi"/>
+        </w:rPr>
+        <w:t>education</w:t>
+      </w:r>
+    </w:p>
+    <w:p>
+      <w:pPr>
+        <w:spacing w:line="360" w:lineRule="auto"/>
+        <w:jc w:val="both"/>
+        <w:rPr>
+          <w:rFonts w:cstheme="minorHAnsi"/>
+        </w:rPr>
+      </w:pPr>
+      <w:proofErr w:type="spellStart"/>
+      <w:r>
+        <w:rPr>
+          <w:rFonts w:cstheme="minorHAnsi"/>
+        </w:rPr>
+        <w:t>job_designation</w:t>
+      </w:r>
+      <w:proofErr w:type="spellEnd"/>
+    </w:p>
+    <w:p>
+      <w:pPr>
+        <w:spacing w:line="360" w:lineRule="auto"/>
+        <w:jc w:val="both"/>
+        <w:rPr>
+          <w:rFonts w:cstheme="minorHAnsi"/>
+        </w:rPr>
+      </w:pPr>
+      <w:proofErr w:type="spellStart"/>
+      <w:r>
+        <w:rPr>
+          <w:rFonts w:cstheme="minorHAnsi"/>
+        </w:rPr>
+        <w:t>profile_image</w:t>
+      </w:r>
+      <w:proofErr w:type="spellEnd"/>
+    </w:p>
+    <w:p>
+      <w:pPr>
+        <w:spacing w:line="360" w:lineRule="auto"/>
+        <w:jc w:val="both"/>
+        <w:rPr>
+          <w:rFonts w:cstheme="minorHAnsi"/>
+        </w:rPr>
+      </w:pPr>
+      <w:r>
+        <w:rPr>
+          <w:rFonts w:cstheme="minorHAnsi"/>
+        </w:rPr>
+        <w:t>details</w:t>
+      </w:r>
+    </w:p>
+    <w:p>
+      <w:pPr>
+        <w:spacing w:line="360" w:lineRule="auto"/>
+        <w:jc w:val="both"/>
+        <w:rPr>
+          <w:rFonts w:cstheme="minorHAnsi"/>
+        </w:rPr>
+      </w:pPr>
+      <w:r>
+        <w:rPr>
+          <w:rFonts w:cstheme="minorHAnsi"/>
+        </w:rPr>
+        <w:lastRenderedPageBreak/>
+        <w:t>created</w:t>
+      </w:r>
+    </w:p>
+    <w:p>
+      <w:pPr>
+        <w:spacing w:line="360" w:lineRule="auto"/>
+        <w:jc w:val="both"/>
+        <w:rPr>
+          <w:rFonts w:cstheme="minorHAnsi"/>
+        </w:rPr>
+      </w:pPr>
     </w:p>
     <w:sectPr>
       <w:headerReference w:type="default" r:id="rId7"/>
@@ -1850,6 +2871,184 @@
       </w:pPr>
     </w:lvl>
   </w:abstractNum>
+  <w:abstractNum w:abstractNumId="4" w15:restartNumberingAfterBreak="0">
+    <w:nsid w:val="20580784"/>
+    <w:multiLevelType w:val="hybridMultilevel"/>
+    <w:tmpl w:val="B1849D5E"/>
+    <w:lvl w:ilvl="0" w:tplc="0809000F">
+      <w:start w:val="1"/>
+      <w:numFmt w:val="decimal"/>
+      <w:lvlText w:val="%1."/>
+      <w:lvlJc w:val="left"/>
+      <w:pPr>
+        <w:ind w:left="720" w:hanging="360"/>
+      </w:pPr>
+      <w:rPr>
+        <w:rFonts w:hint="default"/>
+      </w:rPr>
+    </w:lvl>
+    <w:lvl w:ilvl="1" w:tplc="08090019" w:tentative="1">
+      <w:start w:val="1"/>
+      <w:numFmt w:val="lowerLetter"/>
+      <w:lvlText w:val="%2."/>
+      <w:lvlJc w:val="left"/>
+      <w:pPr>
+        <w:ind w:left="1440" w:hanging="360"/>
+      </w:pPr>
+    </w:lvl>
+    <w:lvl w:ilvl="2" w:tplc="0809001B" w:tentative="1">
+      <w:start w:val="1"/>
+      <w:numFmt w:val="lowerRoman"/>
+      <w:lvlText w:val="%3."/>
+      <w:lvlJc w:val="right"/>
+      <w:pPr>
+        <w:ind w:left="2160" w:hanging="180"/>
+      </w:pPr>
+    </w:lvl>
+    <w:lvl w:ilvl="3" w:tplc="0809000F" w:tentative="1">
+      <w:start w:val="1"/>
+      <w:numFmt w:val="decimal"/>
+      <w:lvlText w:val="%4."/>
+      <w:lvlJc w:val="left"/>
+      <w:pPr>
+        <w:ind w:left="2880" w:hanging="360"/>
+      </w:pPr>
+    </w:lvl>
+    <w:lvl w:ilvl="4" w:tplc="08090019" w:tentative="1">
+      <w:start w:val="1"/>
+      <w:numFmt w:val="lowerLetter"/>
+      <w:lvlText w:val="%5."/>
+      <w:lvlJc w:val="left"/>
+      <w:pPr>
+        <w:ind w:left="3600" w:hanging="360"/>
+      </w:pPr>
+    </w:lvl>
+    <w:lvl w:ilvl="5" w:tplc="0809001B" w:tentative="1">
+      <w:start w:val="1"/>
+      <w:numFmt w:val="lowerRoman"/>
+      <w:lvlText w:val="%6."/>
+      <w:lvlJc w:val="right"/>
+      <w:pPr>
+        <w:ind w:left="4320" w:hanging="180"/>
+      </w:pPr>
+    </w:lvl>
+    <w:lvl w:ilvl="6" w:tplc="0809000F" w:tentative="1">
+      <w:start w:val="1"/>
+      <w:numFmt w:val="decimal"/>
+      <w:lvlText w:val="%7."/>
+      <w:lvlJc w:val="left"/>
+      <w:pPr>
+        <w:ind w:left="5040" w:hanging="360"/>
+      </w:pPr>
+    </w:lvl>
+    <w:lvl w:ilvl="7" w:tplc="08090019" w:tentative="1">
+      <w:start w:val="1"/>
+      <w:numFmt w:val="lowerLetter"/>
+      <w:lvlText w:val="%8."/>
+      <w:lvlJc w:val="left"/>
+      <w:pPr>
+        <w:ind w:left="5760" w:hanging="360"/>
+      </w:pPr>
+    </w:lvl>
+    <w:lvl w:ilvl="8" w:tplc="0809001B" w:tentative="1">
+      <w:start w:val="1"/>
+      <w:numFmt w:val="lowerRoman"/>
+      <w:lvlText w:val="%9."/>
+      <w:lvlJc w:val="right"/>
+      <w:pPr>
+        <w:ind w:left="6480" w:hanging="180"/>
+      </w:pPr>
+    </w:lvl>
+  </w:abstractNum>
+  <w:abstractNum w:abstractNumId="5" w15:restartNumberingAfterBreak="0">
+    <w:nsid w:val="467E0FD8"/>
+    <w:multiLevelType w:val="hybridMultilevel"/>
+    <w:tmpl w:val="E3E66B5C"/>
+    <w:lvl w:ilvl="0" w:tplc="0409000F">
+      <w:start w:val="1"/>
+      <w:numFmt w:val="decimal"/>
+      <w:lvlText w:val="%1."/>
+      <w:lvlJc w:val="left"/>
+      <w:pPr>
+        <w:ind w:left="720" w:hanging="360"/>
+      </w:pPr>
+      <w:rPr>
+        <w:rFonts w:hint="default"/>
+      </w:rPr>
+    </w:lvl>
+    <w:lvl w:ilvl="1" w:tplc="04090019" w:tentative="1">
+      <w:start w:val="1"/>
+      <w:numFmt w:val="lowerLetter"/>
+      <w:lvlText w:val="%2."/>
+      <w:lvlJc w:val="left"/>
+      <w:pPr>
+        <w:ind w:left="1440" w:hanging="360"/>
+      </w:pPr>
+    </w:lvl>
+    <w:lvl w:ilvl="2" w:tplc="0409001B" w:tentative="1">
+      <w:start w:val="1"/>
+      <w:numFmt w:val="lowerRoman"/>
+      <w:lvlText w:val="%3."/>
+      <w:lvlJc w:val="right"/>
+      <w:pPr>
+        <w:ind w:left="2160" w:hanging="180"/>
+      </w:pPr>
+    </w:lvl>
+    <w:lvl w:ilvl="3" w:tplc="0409000F" w:tentative="1">
+      <w:start w:val="1"/>
+      <w:numFmt w:val="decimal"/>
+      <w:lvlText w:val="%4."/>
+      <w:lvlJc w:val="left"/>
+      <w:pPr>
+        <w:ind w:left="2880" w:hanging="360"/>
+      </w:pPr>
+    </w:lvl>
+    <w:lvl w:ilvl="4" w:tplc="04090019" w:tentative="1">
+      <w:start w:val="1"/>
+      <w:numFmt w:val="lowerLetter"/>
+      <w:lvlText w:val="%5."/>
+      <w:lvlJc w:val="left"/>
+      <w:pPr>
+        <w:ind w:left="3600" w:hanging="360"/>
+      </w:pPr>
+    </w:lvl>
+    <w:lvl w:ilvl="5" w:tplc="0409001B" w:tentative="1">
+      <w:start w:val="1"/>
+      <w:numFmt w:val="lowerRoman"/>
+      <w:lvlText w:val="%6."/>
+      <w:lvlJc w:val="right"/>
+      <w:pPr>
+        <w:ind w:left="4320" w:hanging="180"/>
+      </w:pPr>
+    </w:lvl>
+    <w:lvl w:ilvl="6" w:tplc="0409000F" w:tentative="1">
+      <w:start w:val="1"/>
+      <w:numFmt w:val="decimal"/>
+      <w:lvlText w:val="%7."/>
+      <w:lvlJc w:val="left"/>
+      <w:pPr>
+        <w:ind w:left="5040" w:hanging="360"/>
+      </w:pPr>
+    </w:lvl>
+    <w:lvl w:ilvl="7" w:tplc="04090019" w:tentative="1">
+      <w:start w:val="1"/>
+      <w:numFmt w:val="lowerLetter"/>
+      <w:lvlText w:val="%8."/>
+      <w:lvlJc w:val="left"/>
+      <w:pPr>
+        <w:ind w:left="5760" w:hanging="360"/>
+      </w:pPr>
+    </w:lvl>
+    <w:lvl w:ilvl="8" w:tplc="0409001B" w:tentative="1">
+      <w:start w:val="1"/>
+      <w:numFmt w:val="lowerRoman"/>
+      <w:lvlText w:val="%9."/>
+      <w:lvlJc w:val="right"/>
+      <w:pPr>
+        <w:ind w:left="6480" w:hanging="180"/>
+      </w:pPr>
+    </w:lvl>
+  </w:abstractNum>
   <w:num w:numId="1">
     <w:abstractNumId w:val="3"/>
   </w:num>
@@ -1861,6 +3060,12 @@
   </w:num>
   <w:num w:numId="4">
     <w:abstractNumId w:val="0"/>
+  </w:num>
+  <w:num w:numId="5">
+    <w:abstractNumId w:val="5"/>
+  </w:num>
+  <w:num w:numId="6">
+    <w:abstractNumId w:val="4"/>
   </w:num>
 </w:numbering>
 </file>

</xml_diff>

<commit_message>
updated many more files
</commit_message>
<xml_diff>
--- a/assets/others/Project Overview.docx
+++ b/assets/others/Project Overview.docx
@@ -1375,179 +1375,6 @@
     </w:p>
     <w:p>
       <w:pPr>
-        <w:pStyle w:val="ListParagraph"/>
-        <w:numPr>
-          <w:ilvl w:val="0"/>
-          <w:numId w:val="5"/>
-        </w:numPr>
-        <w:spacing w:line="360" w:lineRule="auto"/>
-        <w:jc w:val="both"/>
-        <w:rPr>
-          <w:rFonts w:cstheme="minorHAnsi"/>
-        </w:rPr>
-      </w:pPr>
-      <w:r>
-        <w:rPr>
-          <w:rFonts w:cstheme="minorHAnsi"/>
-        </w:rPr>
-        <w:t>Total post have to dynamic group by</w:t>
-      </w:r>
-      <w:r>
-        <w:rPr>
-          <w:rFonts w:cstheme="minorHAnsi"/>
-        </w:rPr>
-        <w:t xml:space="preserve"> </w:t>
-      </w:r>
-    </w:p>
-    <w:p>
-      <w:pPr>
-        <w:pStyle w:val="ListParagraph"/>
-        <w:numPr>
-          <w:ilvl w:val="0"/>
-          <w:numId w:val="5"/>
-        </w:numPr>
-        <w:spacing w:line="360" w:lineRule="auto"/>
-        <w:jc w:val="both"/>
-        <w:rPr>
-          <w:rFonts w:cstheme="minorHAnsi"/>
-        </w:rPr>
-      </w:pPr>
-      <w:r>
-        <w:rPr>
-          <w:rFonts w:cstheme="minorHAnsi"/>
-        </w:rPr>
-        <w:t>User can post books using post your ad button</w:t>
-      </w:r>
-      <w:r>
-        <w:rPr>
-          <w:rFonts w:cstheme="minorHAnsi"/>
-        </w:rPr>
-        <w:t xml:space="preserve"> = DONE</w:t>
-      </w:r>
-    </w:p>
-    <w:p>
-      <w:pPr>
-        <w:pStyle w:val="ListParagraph"/>
-        <w:numPr>
-          <w:ilvl w:val="0"/>
-          <w:numId w:val="5"/>
-        </w:numPr>
-        <w:spacing w:line="360" w:lineRule="auto"/>
-        <w:jc w:val="both"/>
-        <w:rPr>
-          <w:rFonts w:cstheme="minorHAnsi"/>
-        </w:rPr>
-      </w:pPr>
-      <w:r>
-        <w:rPr>
-          <w:rFonts w:cstheme="minorHAnsi"/>
-        </w:rPr>
-        <w:t>Recent post dynamic</w:t>
-      </w:r>
-      <w:r>
-        <w:rPr>
-          <w:rFonts w:cstheme="minorHAnsi"/>
-        </w:rPr>
-        <w:t xml:space="preserve"> = DONE</w:t>
-      </w:r>
-    </w:p>
-    <w:p>
-      <w:pPr>
-        <w:pStyle w:val="ListParagraph"/>
-        <w:numPr>
-          <w:ilvl w:val="0"/>
-          <w:numId w:val="5"/>
-        </w:numPr>
-        <w:spacing w:line="360" w:lineRule="auto"/>
-        <w:jc w:val="both"/>
-        <w:rPr>
-          <w:rFonts w:cstheme="minorHAnsi"/>
-        </w:rPr>
-      </w:pPr>
-      <w:r>
-        <w:rPr>
-          <w:rFonts w:cstheme="minorHAnsi"/>
-        </w:rPr>
-        <w:t>After clicking category, subcategory and recent books are show in subcategory page</w:t>
-      </w:r>
-    </w:p>
-    <w:p>
-      <w:pPr>
-        <w:pStyle w:val="ListParagraph"/>
-        <w:numPr>
-          <w:ilvl w:val="0"/>
-          <w:numId w:val="5"/>
-        </w:numPr>
-        <w:spacing w:line="360" w:lineRule="auto"/>
-        <w:jc w:val="both"/>
-        <w:rPr>
-          <w:rFonts w:cstheme="minorHAnsi"/>
-        </w:rPr>
-      </w:pPr>
-      <w:r>
-        <w:rPr>
-          <w:rFonts w:cstheme="minorHAnsi"/>
-        </w:rPr>
-        <w:t xml:space="preserve">Author, category, publications and locations have to dynamic </w:t>
-      </w:r>
-      <w:r>
-        <w:rPr>
-          <w:rFonts w:cstheme="minorHAnsi"/>
-        </w:rPr>
-        <w:t>= DONE</w:t>
-      </w:r>
-    </w:p>
-    <w:p>
-      <w:pPr>
-        <w:pStyle w:val="ListParagraph"/>
-        <w:numPr>
-          <w:ilvl w:val="0"/>
-          <w:numId w:val="5"/>
-        </w:numPr>
-        <w:spacing w:line="360" w:lineRule="auto"/>
-        <w:jc w:val="both"/>
-        <w:rPr>
-          <w:rFonts w:cstheme="minorHAnsi"/>
-        </w:rPr>
-      </w:pPr>
-      <w:r>
-        <w:rPr>
-          <w:rFonts w:cstheme="minorHAnsi"/>
-        </w:rPr>
-        <w:t>When user will post a book, books will be shown on all books page</w:t>
-      </w:r>
-    </w:p>
-    <w:p>
-      <w:pPr>
-        <w:pStyle w:val="ListParagraph"/>
-        <w:numPr>
-          <w:ilvl w:val="0"/>
-          <w:numId w:val="5"/>
-        </w:numPr>
-        <w:spacing w:line="360" w:lineRule="auto"/>
-        <w:jc w:val="both"/>
-        <w:rPr>
-          <w:rFonts w:cstheme="minorHAnsi"/>
-        </w:rPr>
-      </w:pPr>
-      <w:r>
-        <w:rPr>
-          <w:rFonts w:cstheme="minorHAnsi"/>
-        </w:rPr>
-        <w:t>After clicking subcategory some books will show by this subcategory in new page</w:t>
-      </w:r>
-    </w:p>
-    <w:p>
-      <w:pPr>
-        <w:spacing w:line="360" w:lineRule="auto"/>
-        <w:jc w:val="both"/>
-        <w:rPr>
-          <w:rFonts w:cstheme="minorHAnsi"/>
-        </w:rPr>
-      </w:pPr>
-    </w:p>
-    <w:p>
-      <w:pPr>
         <w:spacing w:line="360" w:lineRule="auto"/>
         <w:jc w:val="both"/>
         <w:rPr>
@@ -1578,13 +1405,7 @@
         <w:rPr>
           <w:rFonts w:cstheme="minorHAnsi"/>
         </w:rPr>
-        <w:t>favorites</w:t>
-      </w:r>
-      <w:r>
-        <w:rPr>
-          <w:rFonts w:cstheme="minorHAnsi"/>
-        </w:rPr>
-        <w:t xml:space="preserve"> view query</w:t>
+        <w:t>chatting</w:t>
       </w:r>
     </w:p>
     <w:p>
@@ -1604,28 +1425,48 @@
         <w:rPr>
           <w:rFonts w:cstheme="minorHAnsi"/>
         </w:rPr>
-        <w:t>post your ad page, category, subcategory</w:t>
-      </w:r>
-      <w:r>
-        <w:rPr>
-          <w:rFonts w:cstheme="minorHAnsi"/>
-        </w:rPr>
-        <w:t>,</w:t>
-      </w:r>
-      <w:r>
-        <w:rPr>
-          <w:rFonts w:cstheme="minorHAnsi"/>
-        </w:rPr>
-        <w:t xml:space="preserve"> condition</w:t>
-      </w:r>
-      <w:r>
-        <w:rPr>
-          <w:rFonts w:cstheme="minorHAnsi"/>
-        </w:rPr>
-        <w:t xml:space="preserve"> and checkout</w:t>
+        <w:t>pagination problem on all-products-sort page</w:t>
       </w:r>
       <w:bookmarkStart w:id="0" w:name="_GoBack"/>
       <w:bookmarkEnd w:id="0"/>
+    </w:p>
+    <w:p>
+      <w:pPr>
+        <w:pStyle w:val="ListParagraph"/>
+        <w:numPr>
+          <w:ilvl w:val="0"/>
+          <w:numId w:val="6"/>
+        </w:numPr>
+        <w:spacing w:line="360" w:lineRule="auto"/>
+        <w:jc w:val="both"/>
+        <w:rPr>
+          <w:rFonts w:cstheme="minorHAnsi"/>
+        </w:rPr>
+      </w:pPr>
+      <w:r>
+        <w:rPr>
+          <w:rFonts w:cstheme="minorHAnsi"/>
+        </w:rPr>
+        <w:t>post your ad page, category, subcategory</w:t>
+      </w:r>
+      <w:r>
+        <w:rPr>
+          <w:rFonts w:cstheme="minorHAnsi"/>
+        </w:rPr>
+        <w:t>,</w:t>
+      </w:r>
+      <w:r>
+        <w:rPr>
+          <w:rFonts w:cstheme="minorHAnsi"/>
+        </w:rPr>
+        <w:t xml:space="preserve"> condition</w:t>
+      </w:r>
+      <w:r>
+        <w:rPr>
+          <w:rFonts w:cstheme="minorHAnsi"/>
+        </w:rPr>
+        <w:t xml:space="preserve"> and checkout</w:t>
+      </w:r>
       <w:r>
         <w:rPr>
           <w:rFonts w:cstheme="minorHAnsi"/>
@@ -1635,6 +1476,296 @@
     </w:p>
     <w:p>
       <w:pPr>
+        <w:spacing w:line="360" w:lineRule="auto"/>
+        <w:jc w:val="both"/>
+        <w:rPr>
+          <w:rFonts w:cstheme="minorHAnsi"/>
+        </w:rPr>
+      </w:pPr>
+    </w:p>
+    <w:p>
+      <w:pPr>
+        <w:spacing w:line="360" w:lineRule="auto"/>
+        <w:jc w:val="both"/>
+        <w:rPr>
+          <w:rFonts w:cstheme="minorHAnsi"/>
+        </w:rPr>
+      </w:pPr>
+      <w:r>
+        <w:rPr>
+          <w:rFonts w:cstheme="minorHAnsi"/>
+        </w:rPr>
+        <w:t>pending:</w:t>
+      </w:r>
+    </w:p>
+    <w:p>
+      <w:pPr>
+        <w:pStyle w:val="ListParagraph"/>
+        <w:numPr>
+          <w:ilvl w:val="0"/>
+          <w:numId w:val="7"/>
+        </w:numPr>
+        <w:spacing w:line="360" w:lineRule="auto"/>
+        <w:jc w:val="both"/>
+        <w:rPr>
+          <w:rFonts w:cstheme="minorHAnsi"/>
+        </w:rPr>
+      </w:pPr>
+      <w:r>
+        <w:rPr>
+          <w:rFonts w:cstheme="minorHAnsi"/>
+        </w:rPr>
+        <w:t>Edit book</w:t>
+      </w:r>
+      <w:r>
+        <w:rPr>
+          <w:rFonts w:cstheme="minorHAnsi"/>
+        </w:rPr>
+        <w:t xml:space="preserve"> </w:t>
+      </w:r>
+      <w:r>
+        <w:rPr>
+          <w:rFonts w:cstheme="minorHAnsi"/>
+        </w:rPr>
+        <w:t>posts on libraries page</w:t>
+      </w:r>
+    </w:p>
+    <w:p>
+      <w:pPr>
+        <w:pStyle w:val="ListParagraph"/>
+        <w:numPr>
+          <w:ilvl w:val="0"/>
+          <w:numId w:val="7"/>
+        </w:numPr>
+        <w:spacing w:line="360" w:lineRule="auto"/>
+        <w:jc w:val="both"/>
+        <w:rPr>
+          <w:rFonts w:cstheme="minorHAnsi"/>
+        </w:rPr>
+      </w:pPr>
+      <w:r>
+        <w:rPr>
+          <w:rFonts w:cstheme="minorHAnsi"/>
+        </w:rPr>
+        <w:t>author, category, subcategory, division, district, area pagination</w:t>
+      </w:r>
+    </w:p>
+    <w:p>
+      <w:pPr>
+        <w:pStyle w:val="ListParagraph"/>
+        <w:numPr>
+          <w:ilvl w:val="0"/>
+          <w:numId w:val="7"/>
+        </w:numPr>
+        <w:spacing w:line="360" w:lineRule="auto"/>
+        <w:jc w:val="both"/>
+        <w:rPr>
+          <w:rFonts w:cstheme="minorHAnsi"/>
+        </w:rPr>
+      </w:pPr>
+      <w:r>
+        <w:rPr>
+          <w:rFonts w:cstheme="minorHAnsi"/>
+        </w:rPr>
+        <w:t>users profile</w:t>
+      </w:r>
+    </w:p>
+    <w:p>
+      <w:pPr>
+        <w:pStyle w:val="ListParagraph"/>
+        <w:numPr>
+          <w:ilvl w:val="0"/>
+          <w:numId w:val="7"/>
+        </w:numPr>
+        <w:spacing w:line="360" w:lineRule="auto"/>
+        <w:jc w:val="both"/>
+        <w:rPr>
+          <w:rFonts w:cstheme="minorHAnsi"/>
+        </w:rPr>
+      </w:pPr>
+      <w:r>
+        <w:rPr>
+          <w:rFonts w:cstheme="minorHAnsi"/>
+        </w:rPr>
+        <w:t>users settings</w:t>
+      </w:r>
+    </w:p>
+    <w:p>
+      <w:pPr>
+        <w:pStyle w:val="ListParagraph"/>
+        <w:numPr>
+          <w:ilvl w:val="0"/>
+          <w:numId w:val="7"/>
+        </w:numPr>
+        <w:spacing w:line="360" w:lineRule="auto"/>
+        <w:jc w:val="both"/>
+        <w:rPr>
+          <w:rFonts w:cstheme="minorHAnsi"/>
+        </w:rPr>
+      </w:pPr>
+      <w:r>
+        <w:rPr>
+          <w:rFonts w:cstheme="minorHAnsi"/>
+        </w:rPr>
+        <w:t>search</w:t>
+      </w:r>
+    </w:p>
+    <w:p>
+      <w:pPr>
+        <w:pStyle w:val="ListParagraph"/>
+        <w:numPr>
+          <w:ilvl w:val="0"/>
+          <w:numId w:val="7"/>
+        </w:numPr>
+        <w:spacing w:line="360" w:lineRule="auto"/>
+        <w:jc w:val="both"/>
+        <w:rPr>
+          <w:rFonts w:cstheme="minorHAnsi"/>
+        </w:rPr>
+      </w:pPr>
+      <w:r>
+        <w:rPr>
+          <w:rFonts w:cstheme="minorHAnsi"/>
+        </w:rPr>
+        <w:t>chatting</w:t>
+      </w:r>
+    </w:p>
+    <w:p>
+      <w:pPr>
+        <w:pStyle w:val="ListParagraph"/>
+        <w:numPr>
+          <w:ilvl w:val="0"/>
+          <w:numId w:val="7"/>
+        </w:numPr>
+        <w:spacing w:line="360" w:lineRule="auto"/>
+        <w:jc w:val="both"/>
+        <w:rPr>
+          <w:rFonts w:cstheme="minorHAnsi"/>
+        </w:rPr>
+      </w:pPr>
+      <w:r>
+        <w:rPr>
+          <w:rFonts w:cstheme="minorHAnsi"/>
+        </w:rPr>
+        <w:lastRenderedPageBreak/>
+        <w:t>loading animation</w:t>
+      </w:r>
+    </w:p>
+    <w:p>
+      <w:pPr>
+        <w:pStyle w:val="ListParagraph"/>
+        <w:numPr>
+          <w:ilvl w:val="0"/>
+          <w:numId w:val="7"/>
+        </w:numPr>
+        <w:spacing w:line="360" w:lineRule="auto"/>
+        <w:jc w:val="both"/>
+        <w:rPr>
+          <w:rFonts w:cstheme="minorHAnsi"/>
+        </w:rPr>
+      </w:pPr>
+      <w:r>
+        <w:rPr>
+          <w:rFonts w:cstheme="minorHAnsi"/>
+        </w:rPr>
+        <w:t>image size fixed in details page</w:t>
+      </w:r>
+    </w:p>
+    <w:p>
+      <w:pPr>
+        <w:pStyle w:val="ListParagraph"/>
+        <w:numPr>
+          <w:ilvl w:val="0"/>
+          <w:numId w:val="7"/>
+        </w:numPr>
+        <w:spacing w:line="360" w:lineRule="auto"/>
+        <w:jc w:val="both"/>
+        <w:rPr>
+          <w:rFonts w:cstheme="minorHAnsi"/>
+        </w:rPr>
+      </w:pPr>
+      <w:proofErr w:type="spellStart"/>
+      <w:r>
+        <w:rPr>
+          <w:rFonts w:cstheme="minorHAnsi"/>
+        </w:rPr>
+        <w:t>bookposts</w:t>
+      </w:r>
+      <w:proofErr w:type="spellEnd"/>
+      <w:r>
+        <w:rPr>
+          <w:rFonts w:cstheme="minorHAnsi"/>
+        </w:rPr>
+        <w:t xml:space="preserve"> images size change</w:t>
+      </w:r>
+    </w:p>
+    <w:p>
+      <w:pPr>
+        <w:pStyle w:val="ListParagraph"/>
+        <w:numPr>
+          <w:ilvl w:val="0"/>
+          <w:numId w:val="7"/>
+        </w:numPr>
+        <w:spacing w:line="360" w:lineRule="auto"/>
+        <w:jc w:val="both"/>
+        <w:rPr>
+          <w:rFonts w:cstheme="minorHAnsi"/>
+        </w:rPr>
+      </w:pPr>
+      <w:r>
+        <w:rPr>
+          <w:rFonts w:cstheme="minorHAnsi"/>
+        </w:rPr>
+        <w:t>delete button sweet alert on libraries page</w:t>
+      </w:r>
+    </w:p>
+    <w:p>
+      <w:pPr>
+        <w:pStyle w:val="ListParagraph"/>
+        <w:numPr>
+          <w:ilvl w:val="0"/>
+          <w:numId w:val="7"/>
+        </w:numPr>
+        <w:spacing w:line="360" w:lineRule="auto"/>
+        <w:jc w:val="both"/>
+        <w:rPr>
+          <w:rFonts w:cstheme="minorHAnsi"/>
+        </w:rPr>
+      </w:pPr>
+      <w:r>
+        <w:rPr>
+          <w:rFonts w:cstheme="minorHAnsi"/>
+        </w:rPr>
+        <w:t>remove</w:t>
+      </w:r>
+      <w:r>
+        <w:rPr>
+          <w:rFonts w:cstheme="minorHAnsi"/>
+        </w:rPr>
+        <w:t xml:space="preserve"> button sweet alert on </w:t>
+      </w:r>
+      <w:proofErr w:type="spellStart"/>
+      <w:r>
+        <w:rPr>
+          <w:rFonts w:cstheme="minorHAnsi"/>
+        </w:rPr>
+        <w:t>favourites</w:t>
+      </w:r>
+      <w:proofErr w:type="spellEnd"/>
+      <w:r>
+        <w:rPr>
+          <w:rFonts w:cstheme="minorHAnsi"/>
+        </w:rPr>
+        <w:t xml:space="preserve"> page</w:t>
+      </w:r>
+    </w:p>
+    <w:p>
+      <w:pPr>
+        <w:pStyle w:val="ListParagraph"/>
+        <w:numPr>
+          <w:ilvl w:val="0"/>
+          <w:numId w:val="7"/>
+        </w:numPr>
         <w:spacing w:line="360" w:lineRule="auto"/>
         <w:jc w:val="both"/>
         <w:rPr>
@@ -2287,6 +2418,7 @@
         <w:jc w:val="both"/>
         <w:rPr>
           <w:rFonts w:cstheme="minorHAnsi"/>
+          <w:lang w:val="en-GB"/>
         </w:rPr>
       </w:pPr>
       <w:proofErr w:type="spellStart"/>
@@ -2294,6 +2426,7 @@
         <w:rPr>
           <w:rFonts w:cstheme="minorHAnsi"/>
         </w:rPr>
+        <w:lastRenderedPageBreak/>
         <w:t>linkedin</w:t>
       </w:r>
       <w:proofErr w:type="spellEnd"/>
@@ -2321,12 +2454,27 @@
           <w:rFonts w:cstheme="minorHAnsi"/>
         </w:rPr>
       </w:pPr>
+      <w:r>
+        <w:rPr>
+          <w:rFonts w:cstheme="minorHAnsi"/>
+        </w:rPr>
+        <w:t>job_designation</w:t>
+      </w:r>
+    </w:p>
+    <w:p>
+      <w:pPr>
+        <w:spacing w:line="360" w:lineRule="auto"/>
+        <w:jc w:val="both"/>
+        <w:rPr>
+          <w:rFonts w:cstheme="minorHAnsi"/>
+        </w:rPr>
+      </w:pPr>
       <w:proofErr w:type="spellStart"/>
       <w:r>
         <w:rPr>
           <w:rFonts w:cstheme="minorHAnsi"/>
         </w:rPr>
-        <w:t>job_designation</w:t>
+        <w:t>profile_image</w:t>
       </w:r>
       <w:proofErr w:type="spellEnd"/>
     </w:p>
@@ -2338,23 +2486,6 @@
           <w:rFonts w:cstheme="minorHAnsi"/>
         </w:rPr>
       </w:pPr>
-      <w:proofErr w:type="spellStart"/>
-      <w:r>
-        <w:rPr>
-          <w:rFonts w:cstheme="minorHAnsi"/>
-        </w:rPr>
-        <w:t>profile_image</w:t>
-      </w:r>
-      <w:proofErr w:type="spellEnd"/>
-    </w:p>
-    <w:p>
-      <w:pPr>
-        <w:spacing w:line="360" w:lineRule="auto"/>
-        <w:jc w:val="both"/>
-        <w:rPr>
-          <w:rFonts w:cstheme="minorHAnsi"/>
-        </w:rPr>
-      </w:pPr>
       <w:r>
         <w:rPr>
           <w:rFonts w:cstheme="minorHAnsi"/>
@@ -2374,9 +2505,2041 @@
         <w:rPr>
           <w:rFonts w:cstheme="minorHAnsi"/>
         </w:rPr>
-        <w:lastRenderedPageBreak/>
         <w:t>created</w:t>
       </w:r>
+    </w:p>
+    <w:p>
+      <w:pPr>
+        <w:spacing w:line="360" w:lineRule="auto"/>
+        <w:jc w:val="both"/>
+        <w:rPr>
+          <w:rFonts w:cstheme="minorHAnsi"/>
+        </w:rPr>
+      </w:pPr>
+    </w:p>
+    <w:p>
+      <w:pPr>
+        <w:spacing w:line="360" w:lineRule="auto"/>
+        <w:jc w:val="both"/>
+        <w:rPr>
+          <w:rFonts w:cstheme="minorHAnsi"/>
+        </w:rPr>
+      </w:pPr>
+    </w:p>
+    <w:p>
+      <w:pPr>
+        <w:spacing w:line="360" w:lineRule="auto"/>
+        <w:jc w:val="both"/>
+        <w:rPr>
+          <w:rFonts w:cstheme="minorHAnsi"/>
+        </w:rPr>
+      </w:pPr>
+    </w:p>
+    <w:p>
+      <w:pPr>
+        <w:spacing w:line="360" w:lineRule="auto"/>
+        <w:jc w:val="both"/>
+        <w:rPr>
+          <w:rFonts w:cstheme="minorHAnsi"/>
+        </w:rPr>
+      </w:pPr>
+    </w:p>
+    <w:p>
+      <w:pPr>
+        <w:spacing w:line="360" w:lineRule="auto"/>
+        <w:jc w:val="both"/>
+        <w:rPr>
+          <w:rFonts w:cstheme="minorHAnsi"/>
+        </w:rPr>
+      </w:pPr>
+    </w:p>
+    <w:p>
+      <w:pPr>
+        <w:spacing w:line="360" w:lineRule="auto"/>
+        <w:jc w:val="both"/>
+        <w:rPr>
+          <w:rFonts w:cstheme="minorHAnsi"/>
+        </w:rPr>
+      </w:pPr>
+    </w:p>
+    <w:p>
+      <w:pPr>
+        <w:spacing w:line="360" w:lineRule="auto"/>
+        <w:jc w:val="both"/>
+        <w:rPr>
+          <w:rFonts w:cstheme="minorHAnsi"/>
+        </w:rPr>
+      </w:pPr>
+    </w:p>
+    <w:p>
+      <w:pPr>
+        <w:spacing w:line="360" w:lineRule="auto"/>
+        <w:jc w:val="both"/>
+        <w:rPr>
+          <w:rFonts w:cstheme="minorHAnsi"/>
+        </w:rPr>
+      </w:pPr>
+    </w:p>
+    <w:p>
+      <w:pPr>
+        <w:spacing w:line="360" w:lineRule="auto"/>
+        <w:jc w:val="center"/>
+        <w:rPr>
+          <w:rFonts w:cstheme="minorHAnsi"/>
+          <w:b/>
+          <w:sz w:val="36"/>
+          <w:szCs w:val="36"/>
+        </w:rPr>
+      </w:pPr>
+      <w:r>
+        <w:rPr>
+          <w:rFonts w:cstheme="minorHAnsi"/>
+          <w:b/>
+          <w:sz w:val="36"/>
+          <w:szCs w:val="36"/>
+        </w:rPr>
+        <w:t>What we have done or not</w:t>
+      </w:r>
+    </w:p>
+    <w:tbl>
+      <w:tblPr>
+        <w:tblStyle w:val="TableGrid"/>
+        <w:tblW w:w="0" w:type="auto"/>
+        <w:tblLook w:val="04A0" w:firstRow="1" w:lastRow="0" w:firstColumn="1" w:lastColumn="0" w:noHBand="0" w:noVBand="1"/>
+      </w:tblPr>
+      <w:tblGrid>
+        <w:gridCol w:w="562"/>
+        <w:gridCol w:w="4602"/>
+        <w:gridCol w:w="2247"/>
+        <w:gridCol w:w="1939"/>
+      </w:tblGrid>
+      <w:tr>
+        <w:tc>
+          <w:tcPr>
+            <w:tcW w:w="562" w:type="dxa"/>
+          </w:tcPr>
+          <w:p>
+            <w:pPr>
+              <w:spacing w:line="360" w:lineRule="auto"/>
+              <w:jc w:val="center"/>
+              <w:rPr>
+                <w:rFonts w:cstheme="minorHAnsi"/>
+                <w:b/>
+              </w:rPr>
+            </w:pPr>
+            <w:r>
+              <w:rPr>
+                <w:rFonts w:cstheme="minorHAnsi"/>
+                <w:b/>
+              </w:rPr>
+              <w:t>SL</w:t>
+            </w:r>
+          </w:p>
+        </w:tc>
+        <w:tc>
+          <w:tcPr>
+            <w:tcW w:w="4602" w:type="dxa"/>
+          </w:tcPr>
+          <w:p>
+            <w:pPr>
+              <w:spacing w:line="360" w:lineRule="auto"/>
+              <w:jc w:val="center"/>
+              <w:rPr>
+                <w:rFonts w:cstheme="minorHAnsi"/>
+                <w:b/>
+              </w:rPr>
+            </w:pPr>
+            <w:r>
+              <w:rPr>
+                <w:rFonts w:cstheme="minorHAnsi"/>
+                <w:b/>
+              </w:rPr>
+              <w:t xml:space="preserve">Works </w:t>
+            </w:r>
+          </w:p>
+        </w:tc>
+        <w:tc>
+          <w:tcPr>
+            <w:tcW w:w="2247" w:type="dxa"/>
+          </w:tcPr>
+          <w:p>
+            <w:pPr>
+              <w:spacing w:line="360" w:lineRule="auto"/>
+              <w:jc w:val="center"/>
+              <w:rPr>
+                <w:rFonts w:cstheme="minorHAnsi"/>
+                <w:b/>
+              </w:rPr>
+            </w:pPr>
+            <w:r>
+              <w:rPr>
+                <w:rFonts w:cstheme="minorHAnsi"/>
+                <w:b/>
+              </w:rPr>
+              <w:t>S</w:t>
+            </w:r>
+            <w:r>
+              <w:rPr>
+                <w:rFonts w:cstheme="minorHAnsi"/>
+                <w:b/>
+              </w:rPr>
+              <w:t>tatus</w:t>
+            </w:r>
+          </w:p>
+        </w:tc>
+        <w:tc>
+          <w:tcPr>
+            <w:tcW w:w="1939" w:type="dxa"/>
+          </w:tcPr>
+          <w:p>
+            <w:pPr>
+              <w:spacing w:line="360" w:lineRule="auto"/>
+              <w:jc w:val="center"/>
+              <w:rPr>
+                <w:rFonts w:cstheme="minorHAnsi"/>
+                <w:b/>
+              </w:rPr>
+            </w:pPr>
+            <w:r>
+              <w:rPr>
+                <w:rFonts w:cstheme="minorHAnsi"/>
+                <w:b/>
+              </w:rPr>
+              <w:t>Developed by</w:t>
+            </w:r>
+          </w:p>
+        </w:tc>
+      </w:tr>
+      <w:tr>
+        <w:tc>
+          <w:tcPr>
+            <w:tcW w:w="562" w:type="dxa"/>
+          </w:tcPr>
+          <w:p>
+            <w:pPr>
+              <w:spacing w:line="360" w:lineRule="auto"/>
+              <w:rPr>
+                <w:rFonts w:cstheme="minorHAnsi"/>
+              </w:rPr>
+            </w:pPr>
+            <w:r>
+              <w:rPr>
+                <w:rFonts w:cstheme="minorHAnsi"/>
+              </w:rPr>
+              <w:t>01</w:t>
+            </w:r>
+          </w:p>
+        </w:tc>
+        <w:tc>
+          <w:tcPr>
+            <w:tcW w:w="4602" w:type="dxa"/>
+          </w:tcPr>
+          <w:p>
+            <w:pPr>
+              <w:spacing w:line="360" w:lineRule="auto"/>
+              <w:rPr>
+                <w:rFonts w:cstheme="minorHAnsi"/>
+              </w:rPr>
+            </w:pPr>
+            <w:r>
+              <w:rPr>
+                <w:rFonts w:cstheme="minorHAnsi"/>
+              </w:rPr>
+              <w:t>Dynamic category from DB</w:t>
+            </w:r>
+            <w:r>
+              <w:rPr>
+                <w:rFonts w:cstheme="minorHAnsi"/>
+              </w:rPr>
+              <w:t xml:space="preserve"> with breadcrumb</w:t>
+            </w:r>
+          </w:p>
+        </w:tc>
+        <w:tc>
+          <w:tcPr>
+            <w:tcW w:w="2247" w:type="dxa"/>
+          </w:tcPr>
+          <w:p>
+            <w:pPr>
+              <w:spacing w:line="360" w:lineRule="auto"/>
+              <w:rPr>
+                <w:rFonts w:cstheme="minorHAnsi"/>
+              </w:rPr>
+            </w:pPr>
+            <w:r>
+              <w:rPr>
+                <w:rFonts w:cstheme="minorHAnsi"/>
+              </w:rPr>
+              <w:t>Complete</w:t>
+            </w:r>
+          </w:p>
+        </w:tc>
+        <w:tc>
+          <w:tcPr>
+            <w:tcW w:w="1939" w:type="dxa"/>
+          </w:tcPr>
+          <w:p>
+            <w:pPr>
+              <w:spacing w:line="360" w:lineRule="auto"/>
+              <w:rPr>
+                <w:rFonts w:cstheme="minorHAnsi"/>
+              </w:rPr>
+            </w:pPr>
+            <w:proofErr w:type="spellStart"/>
+            <w:r>
+              <w:rPr>
+                <w:rFonts w:cstheme="minorHAnsi"/>
+              </w:rPr>
+              <w:t>Tamim</w:t>
+            </w:r>
+            <w:proofErr w:type="spellEnd"/>
+          </w:p>
+        </w:tc>
+      </w:tr>
+      <w:tr>
+        <w:tc>
+          <w:tcPr>
+            <w:tcW w:w="562" w:type="dxa"/>
+          </w:tcPr>
+          <w:p>
+            <w:pPr>
+              <w:spacing w:line="360" w:lineRule="auto"/>
+              <w:rPr>
+                <w:rFonts w:cstheme="minorHAnsi"/>
+              </w:rPr>
+            </w:pPr>
+            <w:r>
+              <w:rPr>
+                <w:rFonts w:cstheme="minorHAnsi"/>
+              </w:rPr>
+              <w:t>02</w:t>
+            </w:r>
+          </w:p>
+        </w:tc>
+        <w:tc>
+          <w:tcPr>
+            <w:tcW w:w="4602" w:type="dxa"/>
+          </w:tcPr>
+          <w:p>
+            <w:pPr>
+              <w:spacing w:line="360" w:lineRule="auto"/>
+              <w:rPr>
+                <w:rFonts w:cstheme="minorHAnsi"/>
+              </w:rPr>
+            </w:pPr>
+            <w:r>
+              <w:rPr>
+                <w:rFonts w:cstheme="minorHAnsi"/>
+              </w:rPr>
+              <w:t>Dynamic subcategory from DB</w:t>
+            </w:r>
+            <w:r>
+              <w:rPr>
+                <w:rFonts w:cstheme="minorHAnsi"/>
+              </w:rPr>
+              <w:t xml:space="preserve"> with breadcrumb</w:t>
+            </w:r>
+          </w:p>
+        </w:tc>
+        <w:tc>
+          <w:tcPr>
+            <w:tcW w:w="2247" w:type="dxa"/>
+          </w:tcPr>
+          <w:p>
+            <w:pPr>
+              <w:spacing w:line="360" w:lineRule="auto"/>
+              <w:rPr>
+                <w:rFonts w:cstheme="minorHAnsi"/>
+              </w:rPr>
+            </w:pPr>
+            <w:r>
+              <w:rPr>
+                <w:rFonts w:cstheme="minorHAnsi"/>
+              </w:rPr>
+              <w:t>Complete</w:t>
+            </w:r>
+          </w:p>
+        </w:tc>
+        <w:tc>
+          <w:tcPr>
+            <w:tcW w:w="1939" w:type="dxa"/>
+          </w:tcPr>
+          <w:p>
+            <w:pPr>
+              <w:spacing w:line="360" w:lineRule="auto"/>
+              <w:rPr>
+                <w:rFonts w:cstheme="minorHAnsi"/>
+              </w:rPr>
+            </w:pPr>
+            <w:proofErr w:type="spellStart"/>
+            <w:r>
+              <w:rPr>
+                <w:rFonts w:cstheme="minorHAnsi"/>
+              </w:rPr>
+              <w:t>Tamim</w:t>
+            </w:r>
+            <w:proofErr w:type="spellEnd"/>
+          </w:p>
+        </w:tc>
+      </w:tr>
+      <w:tr>
+        <w:tc>
+          <w:tcPr>
+            <w:tcW w:w="562" w:type="dxa"/>
+          </w:tcPr>
+          <w:p>
+            <w:pPr>
+              <w:spacing w:line="360" w:lineRule="auto"/>
+              <w:rPr>
+                <w:rFonts w:cstheme="minorHAnsi"/>
+              </w:rPr>
+            </w:pPr>
+            <w:r>
+              <w:rPr>
+                <w:rFonts w:cstheme="minorHAnsi"/>
+              </w:rPr>
+              <w:t>03</w:t>
+            </w:r>
+          </w:p>
+        </w:tc>
+        <w:tc>
+          <w:tcPr>
+            <w:tcW w:w="4602" w:type="dxa"/>
+          </w:tcPr>
+          <w:p>
+            <w:pPr>
+              <w:spacing w:line="360" w:lineRule="auto"/>
+              <w:rPr>
+                <w:rFonts w:cstheme="minorHAnsi"/>
+              </w:rPr>
+            </w:pPr>
+            <w:r>
+              <w:rPr>
+                <w:rFonts w:cstheme="minorHAnsi"/>
+              </w:rPr>
+              <w:t>Show category and subcategory related books</w:t>
+            </w:r>
+          </w:p>
+        </w:tc>
+        <w:tc>
+          <w:tcPr>
+            <w:tcW w:w="2247" w:type="dxa"/>
+          </w:tcPr>
+          <w:p>
+            <w:pPr>
+              <w:spacing w:line="360" w:lineRule="auto"/>
+              <w:rPr>
+                <w:rFonts w:cstheme="minorHAnsi"/>
+              </w:rPr>
+            </w:pPr>
+            <w:r>
+              <w:rPr>
+                <w:rFonts w:cstheme="minorHAnsi"/>
+              </w:rPr>
+              <w:t>Complete</w:t>
+            </w:r>
+          </w:p>
+        </w:tc>
+        <w:tc>
+          <w:tcPr>
+            <w:tcW w:w="1939" w:type="dxa"/>
+          </w:tcPr>
+          <w:p>
+            <w:pPr>
+              <w:spacing w:line="360" w:lineRule="auto"/>
+              <w:rPr>
+                <w:rFonts w:cstheme="minorHAnsi"/>
+              </w:rPr>
+            </w:pPr>
+            <w:proofErr w:type="spellStart"/>
+            <w:r>
+              <w:rPr>
+                <w:rFonts w:cstheme="minorHAnsi"/>
+              </w:rPr>
+              <w:t>Tamim</w:t>
+            </w:r>
+            <w:proofErr w:type="spellEnd"/>
+          </w:p>
+        </w:tc>
+      </w:tr>
+      <w:tr>
+        <w:tc>
+          <w:tcPr>
+            <w:tcW w:w="562" w:type="dxa"/>
+          </w:tcPr>
+          <w:p>
+            <w:pPr>
+              <w:spacing w:line="360" w:lineRule="auto"/>
+              <w:rPr>
+                <w:rFonts w:cstheme="minorHAnsi"/>
+              </w:rPr>
+            </w:pPr>
+            <w:r>
+              <w:rPr>
+                <w:rFonts w:cstheme="minorHAnsi"/>
+              </w:rPr>
+              <w:t>04</w:t>
+            </w:r>
+          </w:p>
+        </w:tc>
+        <w:tc>
+          <w:tcPr>
+            <w:tcW w:w="4602" w:type="dxa"/>
+          </w:tcPr>
+          <w:p>
+            <w:pPr>
+              <w:spacing w:line="360" w:lineRule="auto"/>
+              <w:rPr>
+                <w:rFonts w:cstheme="minorHAnsi"/>
+              </w:rPr>
+            </w:pPr>
+            <w:r>
+              <w:rPr>
+                <w:rFonts w:cstheme="minorHAnsi"/>
+              </w:rPr>
+              <w:t>Show last post in recent dynamically</w:t>
+            </w:r>
+          </w:p>
+        </w:tc>
+        <w:tc>
+          <w:tcPr>
+            <w:tcW w:w="2247" w:type="dxa"/>
+          </w:tcPr>
+          <w:p>
+            <w:pPr>
+              <w:spacing w:line="360" w:lineRule="auto"/>
+              <w:rPr>
+                <w:rFonts w:cstheme="minorHAnsi"/>
+              </w:rPr>
+            </w:pPr>
+            <w:r>
+              <w:rPr>
+                <w:rFonts w:cstheme="minorHAnsi"/>
+              </w:rPr>
+              <w:t>Complete</w:t>
+            </w:r>
+          </w:p>
+        </w:tc>
+        <w:tc>
+          <w:tcPr>
+            <w:tcW w:w="1939" w:type="dxa"/>
+          </w:tcPr>
+          <w:p>
+            <w:pPr>
+              <w:spacing w:line="360" w:lineRule="auto"/>
+              <w:rPr>
+                <w:rFonts w:cstheme="minorHAnsi"/>
+              </w:rPr>
+            </w:pPr>
+            <w:proofErr w:type="spellStart"/>
+            <w:r>
+              <w:rPr>
+                <w:rFonts w:cstheme="minorHAnsi"/>
+              </w:rPr>
+              <w:t>Mohsin</w:t>
+            </w:r>
+            <w:proofErr w:type="spellEnd"/>
+          </w:p>
+        </w:tc>
+      </w:tr>
+      <w:tr>
+        <w:tc>
+          <w:tcPr>
+            <w:tcW w:w="562" w:type="dxa"/>
+          </w:tcPr>
+          <w:p>
+            <w:pPr>
+              <w:spacing w:line="360" w:lineRule="auto"/>
+              <w:rPr>
+                <w:rFonts w:cstheme="minorHAnsi"/>
+              </w:rPr>
+            </w:pPr>
+            <w:r>
+              <w:rPr>
+                <w:rFonts w:cstheme="minorHAnsi"/>
+              </w:rPr>
+              <w:t>05</w:t>
+            </w:r>
+          </w:p>
+        </w:tc>
+        <w:tc>
+          <w:tcPr>
+            <w:tcW w:w="4602" w:type="dxa"/>
+          </w:tcPr>
+          <w:p>
+            <w:pPr>
+              <w:spacing w:line="360" w:lineRule="auto"/>
+              <w:rPr>
+                <w:rFonts w:cstheme="minorHAnsi"/>
+              </w:rPr>
+            </w:pPr>
+            <w:r>
+              <w:rPr>
+                <w:rFonts w:cstheme="minorHAnsi"/>
+              </w:rPr>
+              <w:t>All books have added in a single page</w:t>
+            </w:r>
+            <w:r>
+              <w:rPr>
+                <w:rFonts w:cstheme="minorHAnsi"/>
+              </w:rPr>
+              <w:t xml:space="preserve"> with pagination and breadcrumb</w:t>
+            </w:r>
+          </w:p>
+        </w:tc>
+        <w:tc>
+          <w:tcPr>
+            <w:tcW w:w="2247" w:type="dxa"/>
+          </w:tcPr>
+          <w:p>
+            <w:pPr>
+              <w:spacing w:line="360" w:lineRule="auto"/>
+              <w:rPr>
+                <w:rFonts w:cstheme="minorHAnsi"/>
+              </w:rPr>
+            </w:pPr>
+            <w:r>
+              <w:rPr>
+                <w:rFonts w:cstheme="minorHAnsi"/>
+              </w:rPr>
+              <w:t>Complete</w:t>
+            </w:r>
+          </w:p>
+        </w:tc>
+        <w:tc>
+          <w:tcPr>
+            <w:tcW w:w="1939" w:type="dxa"/>
+          </w:tcPr>
+          <w:p>
+            <w:pPr>
+              <w:spacing w:line="360" w:lineRule="auto"/>
+              <w:rPr>
+                <w:rFonts w:cstheme="minorHAnsi"/>
+                <w:lang w:val="en-GB"/>
+              </w:rPr>
+            </w:pPr>
+            <w:proofErr w:type="spellStart"/>
+            <w:r>
+              <w:rPr>
+                <w:rFonts w:cstheme="minorHAnsi"/>
+              </w:rPr>
+              <w:t>Tasnim</w:t>
+            </w:r>
+            <w:proofErr w:type="spellEnd"/>
+          </w:p>
+        </w:tc>
+      </w:tr>
+      <w:tr>
+        <w:tc>
+          <w:tcPr>
+            <w:tcW w:w="562" w:type="dxa"/>
+          </w:tcPr>
+          <w:p>
+            <w:pPr>
+              <w:spacing w:line="360" w:lineRule="auto"/>
+              <w:rPr>
+                <w:rFonts w:cstheme="minorHAnsi"/>
+              </w:rPr>
+            </w:pPr>
+            <w:r>
+              <w:rPr>
+                <w:rFonts w:cstheme="minorHAnsi"/>
+              </w:rPr>
+              <w:t>06</w:t>
+            </w:r>
+          </w:p>
+        </w:tc>
+        <w:tc>
+          <w:tcPr>
+            <w:tcW w:w="4602" w:type="dxa"/>
+          </w:tcPr>
+          <w:p>
+            <w:pPr>
+              <w:spacing w:line="360" w:lineRule="auto"/>
+              <w:rPr>
+                <w:rFonts w:cstheme="minorHAnsi"/>
+              </w:rPr>
+            </w:pPr>
+            <w:r>
+              <w:rPr>
+                <w:rFonts w:cstheme="minorHAnsi"/>
+              </w:rPr>
+              <w:t>Select by author dynamically</w:t>
+            </w:r>
+          </w:p>
+        </w:tc>
+        <w:tc>
+          <w:tcPr>
+            <w:tcW w:w="2247" w:type="dxa"/>
+          </w:tcPr>
+          <w:p>
+            <w:pPr>
+              <w:spacing w:line="360" w:lineRule="auto"/>
+              <w:rPr>
+                <w:rFonts w:cstheme="minorHAnsi"/>
+              </w:rPr>
+            </w:pPr>
+            <w:r>
+              <w:rPr>
+                <w:rFonts w:cstheme="minorHAnsi"/>
+              </w:rPr>
+              <w:t>Complete</w:t>
+            </w:r>
+          </w:p>
+        </w:tc>
+        <w:tc>
+          <w:tcPr>
+            <w:tcW w:w="1939" w:type="dxa"/>
+          </w:tcPr>
+          <w:p>
+            <w:pPr>
+              <w:spacing w:line="360" w:lineRule="auto"/>
+              <w:rPr>
+                <w:rFonts w:cstheme="minorHAnsi"/>
+              </w:rPr>
+            </w:pPr>
+            <w:proofErr w:type="spellStart"/>
+            <w:r>
+              <w:rPr>
+                <w:rFonts w:cstheme="minorHAnsi"/>
+              </w:rPr>
+              <w:t>Tasnim</w:t>
+            </w:r>
+            <w:proofErr w:type="spellEnd"/>
+          </w:p>
+        </w:tc>
+      </w:tr>
+      <w:tr>
+        <w:tc>
+          <w:tcPr>
+            <w:tcW w:w="562" w:type="dxa"/>
+          </w:tcPr>
+          <w:p>
+            <w:pPr>
+              <w:spacing w:line="360" w:lineRule="auto"/>
+              <w:rPr>
+                <w:rFonts w:cstheme="minorHAnsi"/>
+              </w:rPr>
+            </w:pPr>
+            <w:r>
+              <w:rPr>
+                <w:rFonts w:cstheme="minorHAnsi"/>
+              </w:rPr>
+              <w:t>07</w:t>
+            </w:r>
+          </w:p>
+        </w:tc>
+        <w:tc>
+          <w:tcPr>
+            <w:tcW w:w="4602" w:type="dxa"/>
+          </w:tcPr>
+          <w:p>
+            <w:pPr>
+              <w:spacing w:line="360" w:lineRule="auto"/>
+              <w:rPr>
+                <w:rFonts w:cstheme="minorHAnsi"/>
+              </w:rPr>
+            </w:pPr>
+            <w:r>
+              <w:rPr>
+                <w:rFonts w:cstheme="minorHAnsi"/>
+              </w:rPr>
+              <w:t>Select by category dynamically</w:t>
+            </w:r>
+          </w:p>
+        </w:tc>
+        <w:tc>
+          <w:tcPr>
+            <w:tcW w:w="2247" w:type="dxa"/>
+          </w:tcPr>
+          <w:p>
+            <w:pPr>
+              <w:spacing w:line="360" w:lineRule="auto"/>
+              <w:rPr>
+                <w:rFonts w:cstheme="minorHAnsi"/>
+              </w:rPr>
+            </w:pPr>
+            <w:r>
+              <w:rPr>
+                <w:rFonts w:cstheme="minorHAnsi"/>
+              </w:rPr>
+              <w:t>Complete</w:t>
+            </w:r>
+          </w:p>
+        </w:tc>
+        <w:tc>
+          <w:tcPr>
+            <w:tcW w:w="1939" w:type="dxa"/>
+          </w:tcPr>
+          <w:p>
+            <w:pPr>
+              <w:spacing w:line="360" w:lineRule="auto"/>
+              <w:rPr>
+                <w:rFonts w:cstheme="minorHAnsi"/>
+              </w:rPr>
+            </w:pPr>
+            <w:proofErr w:type="spellStart"/>
+            <w:r>
+              <w:rPr>
+                <w:rFonts w:cstheme="minorHAnsi"/>
+              </w:rPr>
+              <w:t>Tasnim</w:t>
+            </w:r>
+            <w:proofErr w:type="spellEnd"/>
+          </w:p>
+        </w:tc>
+      </w:tr>
+      <w:tr>
+        <w:tc>
+          <w:tcPr>
+            <w:tcW w:w="562" w:type="dxa"/>
+          </w:tcPr>
+          <w:p>
+            <w:pPr>
+              <w:spacing w:line="360" w:lineRule="auto"/>
+              <w:rPr>
+                <w:rFonts w:cstheme="minorHAnsi"/>
+              </w:rPr>
+            </w:pPr>
+            <w:r>
+              <w:rPr>
+                <w:rFonts w:cstheme="minorHAnsi"/>
+              </w:rPr>
+              <w:t>08</w:t>
+            </w:r>
+          </w:p>
+        </w:tc>
+        <w:tc>
+          <w:tcPr>
+            <w:tcW w:w="4602" w:type="dxa"/>
+          </w:tcPr>
+          <w:p>
+            <w:pPr>
+              <w:spacing w:line="360" w:lineRule="auto"/>
+              <w:rPr>
+                <w:rFonts w:cstheme="minorHAnsi"/>
+              </w:rPr>
+            </w:pPr>
+            <w:r>
+              <w:rPr>
+                <w:rFonts w:cstheme="minorHAnsi"/>
+              </w:rPr>
+              <w:t>Select by publications dynamically</w:t>
+            </w:r>
+          </w:p>
+        </w:tc>
+        <w:tc>
+          <w:tcPr>
+            <w:tcW w:w="2247" w:type="dxa"/>
+          </w:tcPr>
+          <w:p>
+            <w:pPr>
+              <w:spacing w:line="360" w:lineRule="auto"/>
+              <w:rPr>
+                <w:rFonts w:cstheme="minorHAnsi"/>
+              </w:rPr>
+            </w:pPr>
+            <w:r>
+              <w:rPr>
+                <w:rFonts w:cstheme="minorHAnsi"/>
+              </w:rPr>
+              <w:t>Complete</w:t>
+            </w:r>
+          </w:p>
+        </w:tc>
+        <w:tc>
+          <w:tcPr>
+            <w:tcW w:w="1939" w:type="dxa"/>
+          </w:tcPr>
+          <w:p>
+            <w:pPr>
+              <w:spacing w:line="360" w:lineRule="auto"/>
+              <w:rPr>
+                <w:rFonts w:cstheme="minorHAnsi"/>
+              </w:rPr>
+            </w:pPr>
+            <w:proofErr w:type="spellStart"/>
+            <w:r>
+              <w:rPr>
+                <w:rFonts w:cstheme="minorHAnsi"/>
+              </w:rPr>
+              <w:t>Tasnim</w:t>
+            </w:r>
+            <w:proofErr w:type="spellEnd"/>
+          </w:p>
+        </w:tc>
+      </w:tr>
+      <w:tr>
+        <w:tc>
+          <w:tcPr>
+            <w:tcW w:w="562" w:type="dxa"/>
+          </w:tcPr>
+          <w:p>
+            <w:pPr>
+              <w:spacing w:line="360" w:lineRule="auto"/>
+              <w:rPr>
+                <w:rFonts w:cstheme="minorHAnsi"/>
+              </w:rPr>
+            </w:pPr>
+            <w:r>
+              <w:rPr>
+                <w:rFonts w:cstheme="minorHAnsi"/>
+              </w:rPr>
+              <w:lastRenderedPageBreak/>
+              <w:t>09</w:t>
+            </w:r>
+          </w:p>
+        </w:tc>
+        <w:tc>
+          <w:tcPr>
+            <w:tcW w:w="4602" w:type="dxa"/>
+          </w:tcPr>
+          <w:p>
+            <w:pPr>
+              <w:spacing w:line="360" w:lineRule="auto"/>
+              <w:rPr>
+                <w:rFonts w:cstheme="minorHAnsi"/>
+              </w:rPr>
+            </w:pPr>
+            <w:r>
+              <w:rPr>
+                <w:rFonts w:cstheme="minorHAnsi"/>
+              </w:rPr>
+              <w:t>Select by location dynamically</w:t>
+            </w:r>
+          </w:p>
+        </w:tc>
+        <w:tc>
+          <w:tcPr>
+            <w:tcW w:w="2247" w:type="dxa"/>
+          </w:tcPr>
+          <w:p>
+            <w:pPr>
+              <w:spacing w:line="360" w:lineRule="auto"/>
+              <w:rPr>
+                <w:rFonts w:cstheme="minorHAnsi"/>
+              </w:rPr>
+            </w:pPr>
+            <w:r>
+              <w:rPr>
+                <w:rFonts w:cstheme="minorHAnsi"/>
+              </w:rPr>
+              <w:t>Complete</w:t>
+            </w:r>
+          </w:p>
+        </w:tc>
+        <w:tc>
+          <w:tcPr>
+            <w:tcW w:w="1939" w:type="dxa"/>
+          </w:tcPr>
+          <w:p>
+            <w:pPr>
+              <w:spacing w:line="360" w:lineRule="auto"/>
+              <w:rPr>
+                <w:rFonts w:cstheme="minorHAnsi"/>
+              </w:rPr>
+            </w:pPr>
+            <w:proofErr w:type="spellStart"/>
+            <w:r>
+              <w:rPr>
+                <w:rFonts w:cstheme="minorHAnsi"/>
+              </w:rPr>
+              <w:t>Tasnim</w:t>
+            </w:r>
+            <w:proofErr w:type="spellEnd"/>
+          </w:p>
+        </w:tc>
+      </w:tr>
+      <w:tr>
+        <w:tc>
+          <w:tcPr>
+            <w:tcW w:w="562" w:type="dxa"/>
+          </w:tcPr>
+          <w:p>
+            <w:pPr>
+              <w:spacing w:line="360" w:lineRule="auto"/>
+              <w:rPr>
+                <w:rFonts w:cstheme="minorHAnsi"/>
+              </w:rPr>
+            </w:pPr>
+            <w:r>
+              <w:rPr>
+                <w:rFonts w:cstheme="minorHAnsi"/>
+              </w:rPr>
+              <w:t>10</w:t>
+            </w:r>
+          </w:p>
+        </w:tc>
+        <w:tc>
+          <w:tcPr>
+            <w:tcW w:w="4602" w:type="dxa"/>
+          </w:tcPr>
+          <w:p>
+            <w:pPr>
+              <w:spacing w:line="360" w:lineRule="auto"/>
+              <w:rPr>
+                <w:rFonts w:cstheme="minorHAnsi"/>
+              </w:rPr>
+            </w:pPr>
+            <w:r>
+              <w:rPr>
+                <w:rFonts w:cstheme="minorHAnsi"/>
+              </w:rPr>
+              <w:t>user can post an ad by clicking post your ad</w:t>
+            </w:r>
+          </w:p>
+        </w:tc>
+        <w:tc>
+          <w:tcPr>
+            <w:tcW w:w="2247" w:type="dxa"/>
+          </w:tcPr>
+          <w:p>
+            <w:pPr>
+              <w:spacing w:line="360" w:lineRule="auto"/>
+              <w:rPr>
+                <w:rFonts w:cstheme="minorHAnsi"/>
+              </w:rPr>
+            </w:pPr>
+            <w:r>
+              <w:rPr>
+                <w:rFonts w:cstheme="minorHAnsi"/>
+              </w:rPr>
+              <w:t>Complete</w:t>
+            </w:r>
+          </w:p>
+        </w:tc>
+        <w:tc>
+          <w:tcPr>
+            <w:tcW w:w="1939" w:type="dxa"/>
+          </w:tcPr>
+          <w:p>
+            <w:pPr>
+              <w:spacing w:line="360" w:lineRule="auto"/>
+              <w:rPr>
+                <w:rFonts w:cstheme="minorHAnsi"/>
+              </w:rPr>
+            </w:pPr>
+            <w:proofErr w:type="spellStart"/>
+            <w:r>
+              <w:rPr>
+                <w:rFonts w:cstheme="minorHAnsi"/>
+              </w:rPr>
+              <w:t>Shariful</w:t>
+            </w:r>
+            <w:proofErr w:type="spellEnd"/>
+          </w:p>
+        </w:tc>
+      </w:tr>
+      <w:tr>
+        <w:tc>
+          <w:tcPr>
+            <w:tcW w:w="562" w:type="dxa"/>
+          </w:tcPr>
+          <w:p>
+            <w:pPr>
+              <w:spacing w:line="360" w:lineRule="auto"/>
+              <w:rPr>
+                <w:rFonts w:cstheme="minorHAnsi"/>
+              </w:rPr>
+            </w:pPr>
+            <w:r>
+              <w:rPr>
+                <w:rFonts w:cstheme="minorHAnsi"/>
+              </w:rPr>
+              <w:t>11</w:t>
+            </w:r>
+          </w:p>
+        </w:tc>
+        <w:tc>
+          <w:tcPr>
+            <w:tcW w:w="4602" w:type="dxa"/>
+          </w:tcPr>
+          <w:p>
+            <w:pPr>
+              <w:spacing w:line="360" w:lineRule="auto"/>
+              <w:rPr>
+                <w:rFonts w:cstheme="minorHAnsi"/>
+              </w:rPr>
+            </w:pPr>
+            <w:r>
+              <w:rPr>
+                <w:rFonts w:cstheme="minorHAnsi"/>
+              </w:rPr>
+              <w:t>View details of a products</w:t>
+            </w:r>
+          </w:p>
+        </w:tc>
+        <w:tc>
+          <w:tcPr>
+            <w:tcW w:w="2247" w:type="dxa"/>
+          </w:tcPr>
+          <w:p>
+            <w:pPr>
+              <w:spacing w:line="360" w:lineRule="auto"/>
+              <w:rPr>
+                <w:rFonts w:cstheme="minorHAnsi"/>
+              </w:rPr>
+            </w:pPr>
+            <w:r>
+              <w:rPr>
+                <w:rFonts w:cstheme="minorHAnsi"/>
+              </w:rPr>
+              <w:t>Complete</w:t>
+            </w:r>
+          </w:p>
+        </w:tc>
+        <w:tc>
+          <w:tcPr>
+            <w:tcW w:w="1939" w:type="dxa"/>
+          </w:tcPr>
+          <w:p>
+            <w:pPr>
+              <w:spacing w:line="360" w:lineRule="auto"/>
+              <w:rPr>
+                <w:rFonts w:cstheme="minorHAnsi"/>
+              </w:rPr>
+            </w:pPr>
+            <w:proofErr w:type="spellStart"/>
+            <w:r>
+              <w:rPr>
+                <w:rFonts w:cstheme="minorHAnsi"/>
+              </w:rPr>
+              <w:t>Shariful</w:t>
+            </w:r>
+            <w:proofErr w:type="spellEnd"/>
+          </w:p>
+        </w:tc>
+      </w:tr>
+      <w:tr>
+        <w:tc>
+          <w:tcPr>
+            <w:tcW w:w="562" w:type="dxa"/>
+          </w:tcPr>
+          <w:p>
+            <w:pPr>
+              <w:spacing w:line="360" w:lineRule="auto"/>
+              <w:rPr>
+                <w:rFonts w:cstheme="minorHAnsi"/>
+              </w:rPr>
+            </w:pPr>
+            <w:r>
+              <w:rPr>
+                <w:rFonts w:cstheme="minorHAnsi"/>
+              </w:rPr>
+              <w:t>12</w:t>
+            </w:r>
+          </w:p>
+        </w:tc>
+        <w:tc>
+          <w:tcPr>
+            <w:tcW w:w="4602" w:type="dxa"/>
+          </w:tcPr>
+          <w:p>
+            <w:pPr>
+              <w:spacing w:line="360" w:lineRule="auto"/>
+              <w:rPr>
+                <w:rFonts w:cstheme="minorHAnsi"/>
+              </w:rPr>
+            </w:pPr>
+            <w:r>
+              <w:rPr>
+                <w:rFonts w:cstheme="minorHAnsi"/>
+              </w:rPr>
+              <w:t>User can manage profile from Dashboard</w:t>
+            </w:r>
+          </w:p>
+        </w:tc>
+        <w:tc>
+          <w:tcPr>
+            <w:tcW w:w="2247" w:type="dxa"/>
+          </w:tcPr>
+          <w:p>
+            <w:pPr>
+              <w:spacing w:line="360" w:lineRule="auto"/>
+              <w:rPr>
+                <w:rFonts w:cstheme="minorHAnsi"/>
+              </w:rPr>
+            </w:pPr>
+            <w:r>
+              <w:rPr>
+                <w:rFonts w:cstheme="minorHAnsi"/>
+              </w:rPr>
+              <w:t>Incomplete</w:t>
+            </w:r>
+          </w:p>
+        </w:tc>
+        <w:tc>
+          <w:tcPr>
+            <w:tcW w:w="1939" w:type="dxa"/>
+          </w:tcPr>
+          <w:p>
+            <w:pPr>
+              <w:spacing w:line="360" w:lineRule="auto"/>
+              <w:rPr>
+                <w:rFonts w:cstheme="minorHAnsi"/>
+              </w:rPr>
+            </w:pPr>
+          </w:p>
+        </w:tc>
+      </w:tr>
+      <w:tr>
+        <w:tc>
+          <w:tcPr>
+            <w:tcW w:w="562" w:type="dxa"/>
+          </w:tcPr>
+          <w:p>
+            <w:pPr>
+              <w:spacing w:line="360" w:lineRule="auto"/>
+              <w:rPr>
+                <w:rFonts w:cstheme="minorHAnsi"/>
+              </w:rPr>
+            </w:pPr>
+            <w:r>
+              <w:rPr>
+                <w:rFonts w:cstheme="minorHAnsi"/>
+              </w:rPr>
+              <w:t>13</w:t>
+            </w:r>
+          </w:p>
+        </w:tc>
+        <w:tc>
+          <w:tcPr>
+            <w:tcW w:w="4602" w:type="dxa"/>
+          </w:tcPr>
+          <w:p>
+            <w:pPr>
+              <w:spacing w:line="360" w:lineRule="auto"/>
+              <w:rPr>
+                <w:rFonts w:cstheme="minorHAnsi"/>
+              </w:rPr>
+            </w:pPr>
+            <w:r>
+              <w:rPr>
+                <w:rFonts w:cstheme="minorHAnsi"/>
+              </w:rPr>
+              <w:t>User can manage setting from Dashboard</w:t>
+            </w:r>
+          </w:p>
+        </w:tc>
+        <w:tc>
+          <w:tcPr>
+            <w:tcW w:w="2247" w:type="dxa"/>
+          </w:tcPr>
+          <w:p>
+            <w:pPr>
+              <w:spacing w:line="360" w:lineRule="auto"/>
+              <w:rPr>
+                <w:rFonts w:cstheme="minorHAnsi"/>
+              </w:rPr>
+            </w:pPr>
+            <w:r>
+              <w:rPr>
+                <w:rFonts w:cstheme="minorHAnsi"/>
+              </w:rPr>
+              <w:t>Incomplete</w:t>
+            </w:r>
+          </w:p>
+        </w:tc>
+        <w:tc>
+          <w:tcPr>
+            <w:tcW w:w="1939" w:type="dxa"/>
+          </w:tcPr>
+          <w:p>
+            <w:pPr>
+              <w:spacing w:line="360" w:lineRule="auto"/>
+              <w:rPr>
+                <w:rFonts w:cstheme="minorHAnsi"/>
+              </w:rPr>
+            </w:pPr>
+          </w:p>
+        </w:tc>
+      </w:tr>
+      <w:tr>
+        <w:tc>
+          <w:tcPr>
+            <w:tcW w:w="562" w:type="dxa"/>
+          </w:tcPr>
+          <w:p>
+            <w:pPr>
+              <w:spacing w:line="360" w:lineRule="auto"/>
+              <w:rPr>
+                <w:rFonts w:cstheme="minorHAnsi"/>
+              </w:rPr>
+            </w:pPr>
+            <w:r>
+              <w:rPr>
+                <w:rFonts w:cstheme="minorHAnsi"/>
+              </w:rPr>
+              <w:t>14</w:t>
+            </w:r>
+          </w:p>
+        </w:tc>
+        <w:tc>
+          <w:tcPr>
+            <w:tcW w:w="4602" w:type="dxa"/>
+          </w:tcPr>
+          <w:p>
+            <w:pPr>
+              <w:spacing w:line="360" w:lineRule="auto"/>
+              <w:rPr>
+                <w:rFonts w:cstheme="minorHAnsi"/>
+              </w:rPr>
+            </w:pPr>
+            <w:r>
+              <w:rPr>
+                <w:rFonts w:cstheme="minorHAnsi"/>
+              </w:rPr>
+              <w:t>User can add own post as Library</w:t>
+            </w:r>
+          </w:p>
+        </w:tc>
+        <w:tc>
+          <w:tcPr>
+            <w:tcW w:w="2247" w:type="dxa"/>
+          </w:tcPr>
+          <w:p>
+            <w:pPr>
+              <w:spacing w:line="360" w:lineRule="auto"/>
+              <w:rPr>
+                <w:rFonts w:cstheme="minorHAnsi"/>
+              </w:rPr>
+            </w:pPr>
+            <w:r>
+              <w:rPr>
+                <w:rFonts w:cstheme="minorHAnsi"/>
+              </w:rPr>
+              <w:t>Complete</w:t>
+            </w:r>
+          </w:p>
+        </w:tc>
+        <w:tc>
+          <w:tcPr>
+            <w:tcW w:w="1939" w:type="dxa"/>
+          </w:tcPr>
+          <w:p>
+            <w:pPr>
+              <w:spacing w:line="360" w:lineRule="auto"/>
+              <w:rPr>
+                <w:rFonts w:cstheme="minorHAnsi"/>
+              </w:rPr>
+            </w:pPr>
+            <w:proofErr w:type="spellStart"/>
+            <w:r>
+              <w:rPr>
+                <w:rFonts w:cstheme="minorHAnsi"/>
+              </w:rPr>
+              <w:t>Mohsin</w:t>
+            </w:r>
+            <w:proofErr w:type="spellEnd"/>
+          </w:p>
+        </w:tc>
+      </w:tr>
+      <w:tr>
+        <w:tc>
+          <w:tcPr>
+            <w:tcW w:w="562" w:type="dxa"/>
+          </w:tcPr>
+          <w:p>
+            <w:pPr>
+              <w:spacing w:line="360" w:lineRule="auto"/>
+              <w:rPr>
+                <w:rFonts w:cstheme="minorHAnsi"/>
+              </w:rPr>
+            </w:pPr>
+            <w:r>
+              <w:rPr>
+                <w:rFonts w:cstheme="minorHAnsi"/>
+              </w:rPr>
+              <w:t>15</w:t>
+            </w:r>
+          </w:p>
+        </w:tc>
+        <w:tc>
+          <w:tcPr>
+            <w:tcW w:w="4602" w:type="dxa"/>
+          </w:tcPr>
+          <w:p>
+            <w:pPr>
+              <w:spacing w:line="360" w:lineRule="auto"/>
+              <w:rPr>
+                <w:rFonts w:cstheme="minorHAnsi"/>
+              </w:rPr>
+            </w:pPr>
+            <w:r>
+              <w:rPr>
+                <w:rFonts w:cstheme="minorHAnsi"/>
+              </w:rPr>
+              <w:t>User can add to wish list as favorites</w:t>
+            </w:r>
+          </w:p>
+        </w:tc>
+        <w:tc>
+          <w:tcPr>
+            <w:tcW w:w="2247" w:type="dxa"/>
+          </w:tcPr>
+          <w:p>
+            <w:pPr>
+              <w:spacing w:line="360" w:lineRule="auto"/>
+              <w:rPr>
+                <w:rFonts w:cstheme="minorHAnsi"/>
+              </w:rPr>
+            </w:pPr>
+            <w:r>
+              <w:rPr>
+                <w:rFonts w:cstheme="minorHAnsi"/>
+              </w:rPr>
+              <w:t>Complete</w:t>
+            </w:r>
+          </w:p>
+        </w:tc>
+        <w:tc>
+          <w:tcPr>
+            <w:tcW w:w="1939" w:type="dxa"/>
+          </w:tcPr>
+          <w:p>
+            <w:pPr>
+              <w:spacing w:line="360" w:lineRule="auto"/>
+              <w:rPr>
+                <w:rFonts w:cstheme="minorHAnsi"/>
+              </w:rPr>
+            </w:pPr>
+            <w:proofErr w:type="spellStart"/>
+            <w:r>
+              <w:rPr>
+                <w:rFonts w:cstheme="minorHAnsi"/>
+              </w:rPr>
+              <w:t>Mohsin</w:t>
+            </w:r>
+            <w:proofErr w:type="spellEnd"/>
+          </w:p>
+        </w:tc>
+      </w:tr>
+      <w:tr>
+        <w:tc>
+          <w:tcPr>
+            <w:tcW w:w="562" w:type="dxa"/>
+          </w:tcPr>
+          <w:p>
+            <w:pPr>
+              <w:spacing w:line="360" w:lineRule="auto"/>
+              <w:rPr>
+                <w:rFonts w:cstheme="minorHAnsi"/>
+              </w:rPr>
+            </w:pPr>
+            <w:r>
+              <w:rPr>
+                <w:rFonts w:cstheme="minorHAnsi"/>
+              </w:rPr>
+              <w:t>16</w:t>
+            </w:r>
+          </w:p>
+        </w:tc>
+        <w:tc>
+          <w:tcPr>
+            <w:tcW w:w="4602" w:type="dxa"/>
+          </w:tcPr>
+          <w:p>
+            <w:pPr>
+              <w:spacing w:line="360" w:lineRule="auto"/>
+              <w:rPr>
+                <w:rFonts w:cstheme="minorHAnsi"/>
+              </w:rPr>
+            </w:pPr>
+            <w:r>
+              <w:rPr>
+                <w:rFonts w:cstheme="minorHAnsi"/>
+              </w:rPr>
+              <w:t xml:space="preserve">Admin dashboard </w:t>
+            </w:r>
+          </w:p>
+        </w:tc>
+        <w:tc>
+          <w:tcPr>
+            <w:tcW w:w="2247" w:type="dxa"/>
+          </w:tcPr>
+          <w:p>
+            <w:pPr>
+              <w:spacing w:line="360" w:lineRule="auto"/>
+              <w:rPr>
+                <w:rFonts w:cstheme="minorHAnsi"/>
+              </w:rPr>
+            </w:pPr>
+            <w:r>
+              <w:rPr>
+                <w:rFonts w:cstheme="minorHAnsi"/>
+              </w:rPr>
+              <w:t>Complete</w:t>
+            </w:r>
+          </w:p>
+        </w:tc>
+        <w:tc>
+          <w:tcPr>
+            <w:tcW w:w="1939" w:type="dxa"/>
+          </w:tcPr>
+          <w:p>
+            <w:pPr>
+              <w:spacing w:line="360" w:lineRule="auto"/>
+              <w:rPr>
+                <w:rFonts w:cstheme="minorHAnsi"/>
+              </w:rPr>
+            </w:pPr>
+            <w:r>
+              <w:rPr>
+                <w:rFonts w:cstheme="minorHAnsi"/>
+              </w:rPr>
+              <w:t>Zayed</w:t>
+            </w:r>
+          </w:p>
+        </w:tc>
+      </w:tr>
+      <w:tr>
+        <w:tc>
+          <w:tcPr>
+            <w:tcW w:w="562" w:type="dxa"/>
+          </w:tcPr>
+          <w:p>
+            <w:pPr>
+              <w:spacing w:line="360" w:lineRule="auto"/>
+              <w:rPr>
+                <w:rFonts w:cstheme="minorHAnsi"/>
+              </w:rPr>
+            </w:pPr>
+            <w:r>
+              <w:rPr>
+                <w:rFonts w:cstheme="minorHAnsi"/>
+              </w:rPr>
+              <w:t>17</w:t>
+            </w:r>
+          </w:p>
+        </w:tc>
+        <w:tc>
+          <w:tcPr>
+            <w:tcW w:w="4602" w:type="dxa"/>
+          </w:tcPr>
+          <w:p>
+            <w:pPr>
+              <w:spacing w:line="360" w:lineRule="auto"/>
+              <w:rPr>
+                <w:rFonts w:cstheme="minorHAnsi"/>
+              </w:rPr>
+            </w:pPr>
+            <w:r>
+              <w:rPr>
+                <w:rFonts w:cstheme="minorHAnsi"/>
+              </w:rPr>
+              <w:t>Admin can manage all post through Author, category, publications</w:t>
+            </w:r>
+          </w:p>
+        </w:tc>
+        <w:tc>
+          <w:tcPr>
+            <w:tcW w:w="2247" w:type="dxa"/>
+          </w:tcPr>
+          <w:p>
+            <w:pPr>
+              <w:spacing w:line="360" w:lineRule="auto"/>
+              <w:rPr>
+                <w:rFonts w:cstheme="minorHAnsi"/>
+              </w:rPr>
+            </w:pPr>
+            <w:r>
+              <w:rPr>
+                <w:rFonts w:cstheme="minorHAnsi"/>
+              </w:rPr>
+              <w:t>Complete</w:t>
+            </w:r>
+          </w:p>
+        </w:tc>
+        <w:tc>
+          <w:tcPr>
+            <w:tcW w:w="1939" w:type="dxa"/>
+          </w:tcPr>
+          <w:p>
+            <w:pPr>
+              <w:spacing w:line="360" w:lineRule="auto"/>
+              <w:rPr>
+                <w:rFonts w:cstheme="minorHAnsi"/>
+              </w:rPr>
+            </w:pPr>
+            <w:r>
+              <w:rPr>
+                <w:rFonts w:cstheme="minorHAnsi"/>
+              </w:rPr>
+              <w:t>Zayed</w:t>
+            </w:r>
+          </w:p>
+        </w:tc>
+      </w:tr>
+      <w:tr>
+        <w:tc>
+          <w:tcPr>
+            <w:tcW w:w="562" w:type="dxa"/>
+          </w:tcPr>
+          <w:p>
+            <w:pPr>
+              <w:spacing w:line="360" w:lineRule="auto"/>
+              <w:rPr>
+                <w:rFonts w:cstheme="minorHAnsi"/>
+              </w:rPr>
+            </w:pPr>
+            <w:r>
+              <w:rPr>
+                <w:rFonts w:cstheme="minorHAnsi"/>
+              </w:rPr>
+              <w:t>18</w:t>
+            </w:r>
+          </w:p>
+        </w:tc>
+        <w:tc>
+          <w:tcPr>
+            <w:tcW w:w="4602" w:type="dxa"/>
+          </w:tcPr>
+          <w:p>
+            <w:pPr>
+              <w:spacing w:line="360" w:lineRule="auto"/>
+              <w:rPr>
+                <w:rFonts w:cstheme="minorHAnsi"/>
+              </w:rPr>
+            </w:pPr>
+            <w:r>
+              <w:rPr>
+                <w:rFonts w:cstheme="minorHAnsi"/>
+              </w:rPr>
+              <w:t xml:space="preserve">Admin can add, delete and update  location </w:t>
+            </w:r>
+          </w:p>
+        </w:tc>
+        <w:tc>
+          <w:tcPr>
+            <w:tcW w:w="2247" w:type="dxa"/>
+          </w:tcPr>
+          <w:p>
+            <w:pPr>
+              <w:spacing w:line="360" w:lineRule="auto"/>
+              <w:rPr>
+                <w:rFonts w:cstheme="minorHAnsi"/>
+              </w:rPr>
+            </w:pPr>
+            <w:r>
+              <w:rPr>
+                <w:rFonts w:cstheme="minorHAnsi"/>
+              </w:rPr>
+              <w:t>Complete</w:t>
+            </w:r>
+          </w:p>
+        </w:tc>
+        <w:tc>
+          <w:tcPr>
+            <w:tcW w:w="1939" w:type="dxa"/>
+          </w:tcPr>
+          <w:p>
+            <w:pPr>
+              <w:spacing w:line="360" w:lineRule="auto"/>
+              <w:rPr>
+                <w:rFonts w:cstheme="minorHAnsi"/>
+              </w:rPr>
+            </w:pPr>
+            <w:r>
+              <w:rPr>
+                <w:rFonts w:cstheme="minorHAnsi"/>
+              </w:rPr>
+              <w:t>Zayed</w:t>
+            </w:r>
+          </w:p>
+        </w:tc>
+      </w:tr>
+      <w:tr>
+        <w:tc>
+          <w:tcPr>
+            <w:tcW w:w="562" w:type="dxa"/>
+          </w:tcPr>
+          <w:p>
+            <w:pPr>
+              <w:spacing w:line="360" w:lineRule="auto"/>
+              <w:rPr>
+                <w:rFonts w:cstheme="minorHAnsi"/>
+              </w:rPr>
+            </w:pPr>
+            <w:r>
+              <w:rPr>
+                <w:rFonts w:cstheme="minorHAnsi"/>
+              </w:rPr>
+              <w:t>19</w:t>
+            </w:r>
+          </w:p>
+        </w:tc>
+        <w:tc>
+          <w:tcPr>
+            <w:tcW w:w="4602" w:type="dxa"/>
+          </w:tcPr>
+          <w:p>
+            <w:pPr>
+              <w:spacing w:line="360" w:lineRule="auto"/>
+              <w:rPr>
+                <w:rFonts w:cstheme="minorHAnsi"/>
+              </w:rPr>
+            </w:pPr>
+            <w:r>
+              <w:rPr>
+                <w:rFonts w:cstheme="minorHAnsi"/>
+              </w:rPr>
+              <w:t xml:space="preserve">User Login </w:t>
+            </w:r>
+          </w:p>
+        </w:tc>
+        <w:tc>
+          <w:tcPr>
+            <w:tcW w:w="2247" w:type="dxa"/>
+          </w:tcPr>
+          <w:p>
+            <w:pPr>
+              <w:spacing w:line="360" w:lineRule="auto"/>
+              <w:rPr>
+                <w:rFonts w:cstheme="minorHAnsi"/>
+              </w:rPr>
+            </w:pPr>
+            <w:r>
+              <w:rPr>
+                <w:rFonts w:cstheme="minorHAnsi"/>
+              </w:rPr>
+              <w:t>Complete</w:t>
+            </w:r>
+          </w:p>
+        </w:tc>
+        <w:tc>
+          <w:tcPr>
+            <w:tcW w:w="1939" w:type="dxa"/>
+          </w:tcPr>
+          <w:p>
+            <w:pPr>
+              <w:spacing w:line="360" w:lineRule="auto"/>
+              <w:rPr>
+                <w:rFonts w:cstheme="minorHAnsi"/>
+              </w:rPr>
+            </w:pPr>
+            <w:proofErr w:type="spellStart"/>
+            <w:r>
+              <w:rPr>
+                <w:rFonts w:cstheme="minorHAnsi"/>
+              </w:rPr>
+              <w:t>Shariful</w:t>
+            </w:r>
+            <w:proofErr w:type="spellEnd"/>
+          </w:p>
+        </w:tc>
+      </w:tr>
+      <w:tr>
+        <w:tc>
+          <w:tcPr>
+            <w:tcW w:w="562" w:type="dxa"/>
+          </w:tcPr>
+          <w:p>
+            <w:pPr>
+              <w:spacing w:line="360" w:lineRule="auto"/>
+              <w:rPr>
+                <w:rFonts w:cstheme="minorHAnsi"/>
+              </w:rPr>
+            </w:pPr>
+            <w:r>
+              <w:rPr>
+                <w:rFonts w:cstheme="minorHAnsi"/>
+              </w:rPr>
+              <w:t>20</w:t>
+            </w:r>
+          </w:p>
+        </w:tc>
+        <w:tc>
+          <w:tcPr>
+            <w:tcW w:w="4602" w:type="dxa"/>
+          </w:tcPr>
+          <w:p>
+            <w:pPr>
+              <w:spacing w:line="360" w:lineRule="auto"/>
+              <w:rPr>
+                <w:rFonts w:cstheme="minorHAnsi"/>
+              </w:rPr>
+            </w:pPr>
+            <w:r>
+              <w:rPr>
+                <w:rFonts w:cstheme="minorHAnsi"/>
+              </w:rPr>
+              <w:t>User Registration</w:t>
+            </w:r>
+          </w:p>
+        </w:tc>
+        <w:tc>
+          <w:tcPr>
+            <w:tcW w:w="2247" w:type="dxa"/>
+          </w:tcPr>
+          <w:p>
+            <w:pPr>
+              <w:spacing w:line="360" w:lineRule="auto"/>
+              <w:rPr>
+                <w:rFonts w:cstheme="minorHAnsi"/>
+              </w:rPr>
+            </w:pPr>
+            <w:r>
+              <w:rPr>
+                <w:rFonts w:cstheme="minorHAnsi"/>
+              </w:rPr>
+              <w:t>Complete</w:t>
+            </w:r>
+          </w:p>
+        </w:tc>
+        <w:tc>
+          <w:tcPr>
+            <w:tcW w:w="1939" w:type="dxa"/>
+          </w:tcPr>
+          <w:p>
+            <w:pPr>
+              <w:spacing w:line="360" w:lineRule="auto"/>
+              <w:rPr>
+                <w:rFonts w:cstheme="minorHAnsi"/>
+              </w:rPr>
+            </w:pPr>
+            <w:proofErr w:type="spellStart"/>
+            <w:r>
+              <w:rPr>
+                <w:rFonts w:cstheme="minorHAnsi"/>
+              </w:rPr>
+              <w:t>Shariful</w:t>
+            </w:r>
+            <w:proofErr w:type="spellEnd"/>
+          </w:p>
+        </w:tc>
+      </w:tr>
+      <w:tr>
+        <w:tc>
+          <w:tcPr>
+            <w:tcW w:w="562" w:type="dxa"/>
+          </w:tcPr>
+          <w:p>
+            <w:pPr>
+              <w:spacing w:line="360" w:lineRule="auto"/>
+              <w:rPr>
+                <w:rFonts w:cstheme="minorHAnsi"/>
+              </w:rPr>
+            </w:pPr>
+            <w:r>
+              <w:rPr>
+                <w:rFonts w:cstheme="minorHAnsi"/>
+              </w:rPr>
+              <w:t>21</w:t>
+            </w:r>
+          </w:p>
+        </w:tc>
+        <w:tc>
+          <w:tcPr>
+            <w:tcW w:w="4602" w:type="dxa"/>
+          </w:tcPr>
+          <w:p>
+            <w:pPr>
+              <w:spacing w:line="360" w:lineRule="auto"/>
+              <w:rPr>
+                <w:rFonts w:cstheme="minorHAnsi"/>
+              </w:rPr>
+            </w:pPr>
+            <w:r>
+              <w:rPr>
+                <w:rFonts w:cstheme="minorHAnsi"/>
+              </w:rPr>
+              <w:t>Search from home by book name</w:t>
+            </w:r>
+          </w:p>
+        </w:tc>
+        <w:tc>
+          <w:tcPr>
+            <w:tcW w:w="2247" w:type="dxa"/>
+          </w:tcPr>
+          <w:p>
+            <w:pPr>
+              <w:spacing w:line="360" w:lineRule="auto"/>
+              <w:rPr>
+                <w:rFonts w:cstheme="minorHAnsi"/>
+              </w:rPr>
+            </w:pPr>
+            <w:r>
+              <w:rPr>
+                <w:rFonts w:cstheme="minorHAnsi"/>
+              </w:rPr>
+              <w:t>Incomplete</w:t>
+            </w:r>
+          </w:p>
+        </w:tc>
+        <w:tc>
+          <w:tcPr>
+            <w:tcW w:w="1939" w:type="dxa"/>
+          </w:tcPr>
+          <w:p>
+            <w:pPr>
+              <w:spacing w:line="360" w:lineRule="auto"/>
+              <w:rPr>
+                <w:rFonts w:cstheme="minorHAnsi"/>
+              </w:rPr>
+            </w:pPr>
+          </w:p>
+        </w:tc>
+      </w:tr>
+      <w:tr>
+        <w:tc>
+          <w:tcPr>
+            <w:tcW w:w="562" w:type="dxa"/>
+          </w:tcPr>
+          <w:p>
+            <w:pPr>
+              <w:spacing w:line="360" w:lineRule="auto"/>
+              <w:rPr>
+                <w:rFonts w:cstheme="minorHAnsi"/>
+              </w:rPr>
+            </w:pPr>
+            <w:r>
+              <w:rPr>
+                <w:rFonts w:cstheme="minorHAnsi"/>
+              </w:rPr>
+              <w:t>22</w:t>
+            </w:r>
+          </w:p>
+        </w:tc>
+        <w:tc>
+          <w:tcPr>
+            <w:tcW w:w="4602" w:type="dxa"/>
+          </w:tcPr>
+          <w:p>
+            <w:pPr>
+              <w:spacing w:line="360" w:lineRule="auto"/>
+              <w:rPr>
+                <w:rFonts w:cstheme="minorHAnsi"/>
+              </w:rPr>
+            </w:pPr>
+            <w:r>
+              <w:rPr>
+                <w:rFonts w:cstheme="minorHAnsi"/>
+              </w:rPr>
+              <w:t>Contacts with user through chat</w:t>
+            </w:r>
+          </w:p>
+        </w:tc>
+        <w:tc>
+          <w:tcPr>
+            <w:tcW w:w="2247" w:type="dxa"/>
+          </w:tcPr>
+          <w:p>
+            <w:pPr>
+              <w:spacing w:line="360" w:lineRule="auto"/>
+              <w:rPr>
+                <w:rFonts w:cstheme="minorHAnsi"/>
+              </w:rPr>
+            </w:pPr>
+            <w:r>
+              <w:rPr>
+                <w:rFonts w:cstheme="minorHAnsi"/>
+              </w:rPr>
+              <w:t>Incomplete</w:t>
+            </w:r>
+          </w:p>
+        </w:tc>
+        <w:tc>
+          <w:tcPr>
+            <w:tcW w:w="1939" w:type="dxa"/>
+          </w:tcPr>
+          <w:p>
+            <w:pPr>
+              <w:spacing w:line="360" w:lineRule="auto"/>
+              <w:rPr>
+                <w:rFonts w:cstheme="minorHAnsi"/>
+              </w:rPr>
+            </w:pPr>
+          </w:p>
+        </w:tc>
+      </w:tr>
+      <w:tr>
+        <w:tc>
+          <w:tcPr>
+            <w:tcW w:w="562" w:type="dxa"/>
+          </w:tcPr>
+          <w:p>
+            <w:pPr>
+              <w:spacing w:line="360" w:lineRule="auto"/>
+              <w:rPr>
+                <w:rFonts w:cstheme="minorHAnsi"/>
+              </w:rPr>
+            </w:pPr>
+            <w:r>
+              <w:rPr>
+                <w:rFonts w:cstheme="minorHAnsi"/>
+              </w:rPr>
+              <w:t>23</w:t>
+            </w:r>
+          </w:p>
+        </w:tc>
+        <w:tc>
+          <w:tcPr>
+            <w:tcW w:w="4602" w:type="dxa"/>
+          </w:tcPr>
+          <w:p>
+            <w:pPr>
+              <w:spacing w:line="360" w:lineRule="auto"/>
+              <w:rPr>
+                <w:rFonts w:cstheme="minorHAnsi"/>
+              </w:rPr>
+            </w:pPr>
+            <w:r>
+              <w:rPr>
+                <w:rFonts w:cstheme="minorHAnsi"/>
+              </w:rPr>
+              <w:t>Our team List in Footer</w:t>
+            </w:r>
+          </w:p>
+        </w:tc>
+        <w:tc>
+          <w:tcPr>
+            <w:tcW w:w="2247" w:type="dxa"/>
+          </w:tcPr>
+          <w:p>
+            <w:pPr>
+              <w:spacing w:line="360" w:lineRule="auto"/>
+              <w:rPr>
+                <w:rFonts w:cstheme="minorHAnsi"/>
+              </w:rPr>
+            </w:pPr>
+            <w:r>
+              <w:rPr>
+                <w:rFonts w:cstheme="minorHAnsi"/>
+              </w:rPr>
+              <w:t>Complete</w:t>
+            </w:r>
+          </w:p>
+        </w:tc>
+        <w:tc>
+          <w:tcPr>
+            <w:tcW w:w="1939" w:type="dxa"/>
+          </w:tcPr>
+          <w:p>
+            <w:pPr>
+              <w:spacing w:line="360" w:lineRule="auto"/>
+              <w:rPr>
+                <w:rFonts w:cstheme="minorHAnsi"/>
+              </w:rPr>
+            </w:pPr>
+            <w:proofErr w:type="spellStart"/>
+            <w:r>
+              <w:rPr>
+                <w:rFonts w:cstheme="minorHAnsi"/>
+              </w:rPr>
+              <w:t>Tamim</w:t>
+            </w:r>
+            <w:proofErr w:type="spellEnd"/>
+          </w:p>
+        </w:tc>
+      </w:tr>
+    </w:tbl>
+    <w:p>
+      <w:pPr>
+        <w:spacing w:line="360" w:lineRule="auto"/>
+        <w:rPr>
+          <w:rFonts w:cstheme="minorHAnsi"/>
+        </w:rPr>
+      </w:pPr>
     </w:p>
     <w:p>
       <w:pPr>
@@ -2697,6 +4860,92 @@
     </w:lvl>
   </w:abstractNum>
   <w:abstractNum w:abstractNumId="2" w15:restartNumberingAfterBreak="0">
+    <w:nsid w:val="12BD03F9"/>
+    <w:multiLevelType w:val="hybridMultilevel"/>
+    <w:tmpl w:val="1B68B490"/>
+    <w:lvl w:ilvl="0" w:tplc="0809000F">
+      <w:start w:val="1"/>
+      <w:numFmt w:val="decimal"/>
+      <w:lvlText w:val="%1."/>
+      <w:lvlJc w:val="left"/>
+      <w:pPr>
+        <w:ind w:left="720" w:hanging="360"/>
+      </w:pPr>
+    </w:lvl>
+    <w:lvl w:ilvl="1" w:tplc="08090019" w:tentative="1">
+      <w:start w:val="1"/>
+      <w:numFmt w:val="lowerLetter"/>
+      <w:lvlText w:val="%2."/>
+      <w:lvlJc w:val="left"/>
+      <w:pPr>
+        <w:ind w:left="1440" w:hanging="360"/>
+      </w:pPr>
+    </w:lvl>
+    <w:lvl w:ilvl="2" w:tplc="0809001B" w:tentative="1">
+      <w:start w:val="1"/>
+      <w:numFmt w:val="lowerRoman"/>
+      <w:lvlText w:val="%3."/>
+      <w:lvlJc w:val="right"/>
+      <w:pPr>
+        <w:ind w:left="2160" w:hanging="180"/>
+      </w:pPr>
+    </w:lvl>
+    <w:lvl w:ilvl="3" w:tplc="0809000F" w:tentative="1">
+      <w:start w:val="1"/>
+      <w:numFmt w:val="decimal"/>
+      <w:lvlText w:val="%4."/>
+      <w:lvlJc w:val="left"/>
+      <w:pPr>
+        <w:ind w:left="2880" w:hanging="360"/>
+      </w:pPr>
+    </w:lvl>
+    <w:lvl w:ilvl="4" w:tplc="08090019" w:tentative="1">
+      <w:start w:val="1"/>
+      <w:numFmt w:val="lowerLetter"/>
+      <w:lvlText w:val="%5."/>
+      <w:lvlJc w:val="left"/>
+      <w:pPr>
+        <w:ind w:left="3600" w:hanging="360"/>
+      </w:pPr>
+    </w:lvl>
+    <w:lvl w:ilvl="5" w:tplc="0809001B" w:tentative="1">
+      <w:start w:val="1"/>
+      <w:numFmt w:val="lowerRoman"/>
+      <w:lvlText w:val="%6."/>
+      <w:lvlJc w:val="right"/>
+      <w:pPr>
+        <w:ind w:left="4320" w:hanging="180"/>
+      </w:pPr>
+    </w:lvl>
+    <w:lvl w:ilvl="6" w:tplc="0809000F" w:tentative="1">
+      <w:start w:val="1"/>
+      <w:numFmt w:val="decimal"/>
+      <w:lvlText w:val="%7."/>
+      <w:lvlJc w:val="left"/>
+      <w:pPr>
+        <w:ind w:left="5040" w:hanging="360"/>
+      </w:pPr>
+    </w:lvl>
+    <w:lvl w:ilvl="7" w:tplc="08090019" w:tentative="1">
+      <w:start w:val="1"/>
+      <w:numFmt w:val="lowerLetter"/>
+      <w:lvlText w:val="%8."/>
+      <w:lvlJc w:val="left"/>
+      <w:pPr>
+        <w:ind w:left="5760" w:hanging="360"/>
+      </w:pPr>
+    </w:lvl>
+    <w:lvl w:ilvl="8" w:tplc="0809001B" w:tentative="1">
+      <w:start w:val="1"/>
+      <w:numFmt w:val="lowerRoman"/>
+      <w:lvlText w:val="%9."/>
+      <w:lvlJc w:val="right"/>
+      <w:pPr>
+        <w:ind w:left="6480" w:hanging="180"/>
+      </w:pPr>
+    </w:lvl>
+  </w:abstractNum>
+  <w:abstractNum w:abstractNumId="3" w15:restartNumberingAfterBreak="0">
     <w:nsid w:val="13205DF5"/>
     <w:multiLevelType w:val="multilevel"/>
     <w:tmpl w:val="0409001F"/>
@@ -2782,7 +5031,7 @@
       </w:pPr>
     </w:lvl>
   </w:abstractNum>
-  <w:abstractNum w:abstractNumId="3" w15:restartNumberingAfterBreak="0">
+  <w:abstractNum w:abstractNumId="4" w15:restartNumberingAfterBreak="0">
     <w:nsid w:val="1EB65FCD"/>
     <w:multiLevelType w:val="hybridMultilevel"/>
     <w:tmpl w:val="940C34E0"/>
@@ -2871,7 +5120,7 @@
       </w:pPr>
     </w:lvl>
   </w:abstractNum>
-  <w:abstractNum w:abstractNumId="4" w15:restartNumberingAfterBreak="0">
+  <w:abstractNum w:abstractNumId="5" w15:restartNumberingAfterBreak="0">
     <w:nsid w:val="20580784"/>
     <w:multiLevelType w:val="hybridMultilevel"/>
     <w:tmpl w:val="B1849D5E"/>
@@ -2960,7 +5209,7 @@
       </w:pPr>
     </w:lvl>
   </w:abstractNum>
-  <w:abstractNum w:abstractNumId="5" w15:restartNumberingAfterBreak="0">
+  <w:abstractNum w:abstractNumId="6" w15:restartNumberingAfterBreak="0">
     <w:nsid w:val="467E0FD8"/>
     <w:multiLevelType w:val="hybridMultilevel"/>
     <w:tmpl w:val="E3E66B5C"/>
@@ -3050,22 +5299,25 @@
     </w:lvl>
   </w:abstractNum>
   <w:num w:numId="1">
-    <w:abstractNumId w:val="3"/>
+    <w:abstractNumId w:val="4"/>
   </w:num>
   <w:num w:numId="2">
     <w:abstractNumId w:val="1"/>
   </w:num>
   <w:num w:numId="3">
-    <w:abstractNumId w:val="2"/>
+    <w:abstractNumId w:val="3"/>
   </w:num>
   <w:num w:numId="4">
     <w:abstractNumId w:val="0"/>
   </w:num>
   <w:num w:numId="5">
+    <w:abstractNumId w:val="6"/>
+  </w:num>
+  <w:num w:numId="6">
     <w:abstractNumId w:val="5"/>
   </w:num>
-  <w:num w:numId="6">
-    <w:abstractNumId w:val="4"/>
+  <w:num w:numId="7">
+    <w:abstractNumId w:val="2"/>
   </w:num>
 </w:numbering>
 </file>

</xml_diff>